<commit_message>
july version, and fixing PUBREL
</commit_message>
<xml_diff>
--- a/seps/draft/extensions/x-isa-acs-3-0/STIX-2.1-ACS-marking-definition-final.docx
+++ b/seps/draft/extensions/x-isa-acs-3-0/STIX-2.1-ACS-marking-definition-final.docx
@@ -23,7 +23,7 @@
           <w:noProof/>
         </w:rPr>
         <w:pict w14:anchorId="523D75A3">
-          <v:rect id="_x0000_i1026" alt="" style="width:468pt;height:.05pt;mso-width-percent:0;mso-height-percent:0;mso-width-percent:0;mso-height-percent:0" o:hralign="center" o:hrstd="t" o:hr="t" fillcolor="#a0a0a0" stroked="f"/>
+          <v:rect id="_x0000_i1025" alt="" style="width:468pt;height:.05pt;mso-width-percent:0;mso-height-percent:0;mso-width-percent:0;mso-height-percent:0" o:hralign="center" o:hrstd="t" o:hr="t" fillcolor="#a0a0a0" stroked="f"/>
         </w:pict>
       </w:r>
       <w:r>
@@ -18191,6 +18191,7 @@
                 <w:lang w:val="en-US"/>
               </w:rPr>
             </w:pPr>
+            <w:commentRangeStart w:id="20"/>
             <w:r>
               <w:rPr>
                 <w:rFonts w:eastAsia="Consolas"/>
@@ -18198,8 +18199,19 @@
                 <w:shd w:val="clear" w:color="auto" w:fill="CFE2F3"/>
                 <w:lang w:val="en-US"/>
               </w:rPr>
-              <w:t>PII-NECESSARY-TO-UNDERSTAND-THREAT</w:t>
-            </w:r>
+              <w:t>INFORMATION-DIRECTLY-RELATED-TO-CYBERSECURITY-THREAT</w:t>
+            </w:r>
+          </w:p>
+          <w:p>
+            <w:pPr>
+              <w:pStyle w:val="HTMLPreformatted"/>
+              <w:rPr>
+                <w:rFonts w:eastAsia="Consolas"/>
+                <w:color w:val="073763"/>
+                <w:shd w:val="clear" w:color="auto" w:fill="CFE2F3"/>
+                <w:lang w:val="en-US"/>
+              </w:rPr>
+            </w:pPr>
           </w:p>
         </w:tc>
         <w:tc>
@@ -18214,13 +18226,18 @@
             </w:tcMar>
           </w:tcPr>
           <w:p>
-            <w:proofErr w:type="gramStart"/>
-            <w:r>
-              <w:t>Personally</w:t>
-            </w:r>
-            <w:proofErr w:type="gramEnd"/>
-            <w:r>
-              <w:t xml:space="preserve"> identifiable information (PII) necessary to understand the context of the resource is present.</w:t>
+            <w:r>
+              <w:t>Indicates that the resource</w:t>
+            </w:r>
+            <w:r>
+              <w:t xml:space="preserve"> contains information important to understanding the threat.  </w:t>
+            </w:r>
+            <w:commentRangeEnd w:id="20"/>
+            <w:r>
+              <w:rPr>
+                <w:rStyle w:val="CommentReference"/>
+              </w:rPr>
+              <w:commentReference w:id="20"/>
             </w:r>
           </w:p>
         </w:tc>
@@ -18254,16 +18271,7 @@
                 <w:shd w:val="clear" w:color="auto" w:fill="CFE2F3"/>
                 <w:lang w:val="en-US"/>
               </w:rPr>
-              <w:t>NO-</w:t>
-            </w:r>
-            <w:r>
-              <w:rPr>
-                <w:rFonts w:eastAsia="Consolas"/>
-                <w:color w:val="073763"/>
-                <w:shd w:val="clear" w:color="auto" w:fill="CFE2F3"/>
-                <w:lang w:val="en-US"/>
-              </w:rPr>
-              <w:t>PII-PRESENT</w:t>
+              <w:t>PII-NECESSARY-TO-UNDERSTAND-THREAT</w:t>
             </w:r>
           </w:p>
         </w:tc>
@@ -18285,13 +18293,7 @@
             </w:r>
             <w:proofErr w:type="gramEnd"/>
             <w:r>
-              <w:t xml:space="preserve"> identifiable</w:t>
-            </w:r>
-            <w:r>
-              <w:t xml:space="preserve"> Information </w:t>
-            </w:r>
-            <w:r>
-              <w:t>(PII) is not present.</w:t>
+              <w:t xml:space="preserve"> identifiable information (PII) necessary to understand the context of the resource is present.</w:t>
             </w:r>
           </w:p>
         </w:tc>
@@ -18325,7 +18327,8 @@
                 <w:shd w:val="clear" w:color="auto" w:fill="CFE2F3"/>
                 <w:lang w:val="en-US"/>
               </w:rPr>
-              <w:t>PUBRE</w:t>
+              <w:lastRenderedPageBreak/>
+              <w:t>NO-</w:t>
             </w:r>
             <w:r>
               <w:rPr>
@@ -18334,7 +18337,7 @@
                 <w:shd w:val="clear" w:color="auto" w:fill="CFE2F3"/>
                 <w:lang w:val="en-US"/>
               </w:rPr>
-              <w:t>L</w:t>
+              <w:t>PII-PRESENT</w:t>
             </w:r>
           </w:p>
         </w:tc>
@@ -18350,8 +18353,19 @@
             </w:tcMar>
           </w:tcPr>
           <w:p>
-            <w:r>
-              <w:t>Approved for Public Release</w:t>
+            <w:proofErr w:type="gramStart"/>
+            <w:r>
+              <w:t>Personally</w:t>
+            </w:r>
+            <w:proofErr w:type="gramEnd"/>
+            <w:r>
+              <w:t xml:space="preserve"> identifiable</w:t>
+            </w:r>
+            <w:r>
+              <w:t xml:space="preserve"> Information </w:t>
+            </w:r>
+            <w:r>
+              <w:t>(PII) is not present.</w:t>
             </w:r>
           </w:p>
         </w:tc>
@@ -18385,7 +18399,66 @@
                 <w:shd w:val="clear" w:color="auto" w:fill="CFE2F3"/>
                 <w:lang w:val="en-US"/>
               </w:rPr>
-              <w:lastRenderedPageBreak/>
+              <w:t>PUBRE</w:t>
+            </w:r>
+            <w:r>
+              <w:rPr>
+                <w:rFonts w:eastAsia="Consolas"/>
+                <w:color w:val="073763"/>
+                <w:shd w:val="clear" w:color="auto" w:fill="CFE2F3"/>
+                <w:lang w:val="en-US"/>
+              </w:rPr>
+              <w:t>L</w:t>
+            </w:r>
+          </w:p>
+        </w:tc>
+        <w:tc>
+          <w:tcPr>
+            <w:tcW w:w="3657" w:type="dxa"/>
+            <w:shd w:val="clear" w:color="auto" w:fill="auto"/>
+            <w:tcMar>
+              <w:top w:w="100" w:type="dxa"/>
+              <w:left w:w="100" w:type="dxa"/>
+              <w:bottom w:w="100" w:type="dxa"/>
+              <w:right w:w="100" w:type="dxa"/>
+            </w:tcMar>
+          </w:tcPr>
+          <w:p>
+            <w:r>
+              <w:t>Approved for Public Release</w:t>
+            </w:r>
+          </w:p>
+        </w:tc>
+      </w:tr>
+      <w:tr>
+        <w:tc>
+          <w:tcPr>
+            <w:tcW w:w="5703" w:type="dxa"/>
+            <w:shd w:val="clear" w:color="auto" w:fill="auto"/>
+            <w:tcMar>
+              <w:top w:w="100" w:type="dxa"/>
+              <w:left w:w="100" w:type="dxa"/>
+              <w:bottom w:w="100" w:type="dxa"/>
+              <w:right w:w="100" w:type="dxa"/>
+            </w:tcMar>
+          </w:tcPr>
+          <w:p>
+            <w:pPr>
+              <w:pStyle w:val="HTMLPreformatted"/>
+              <w:rPr>
+                <w:rFonts w:eastAsia="Consolas"/>
+                <w:color w:val="073763"/>
+                <w:shd w:val="clear" w:color="auto" w:fill="CFE2F3"/>
+                <w:lang w:val="en-US"/>
+              </w:rPr>
+            </w:pPr>
+            <w:r>
+              <w:rPr>
+                <w:rFonts w:eastAsia="Consolas"/>
+                <w:color w:val="073763"/>
+                <w:shd w:val="clear" w:color="auto" w:fill="CFE2F3"/>
+                <w:lang w:val="en-US"/>
+              </w:rPr>
               <w:t>INFORMATION-DIRECTLY-RELATED-TO-CYBERSECURITY-THREAT</w:t>
             </w:r>
           </w:p>
@@ -19306,6 +19379,7 @@
                 <w:shd w:val="clear" w:color="auto" w:fill="CFE2F3"/>
                 <w:lang w:val="en-US"/>
               </w:rPr>
+              <w:lastRenderedPageBreak/>
               <w:t>PII</w:t>
             </w:r>
           </w:p>
@@ -19454,7 +19528,6 @@
                 <w:shd w:val="clear" w:color="auto" w:fill="CFE2F3"/>
                 <w:lang w:val="en-US"/>
               </w:rPr>
-              <w:lastRenderedPageBreak/>
               <w:t>TEI</w:t>
             </w:r>
           </w:p>
@@ -20908,18 +20981,6 @@
           <w:lang w:val="en-US"/>
         </w:rPr>
         <w:br/>
-      </w:r>
-      <w:r>
-        <w:rPr>
-          <w:rFonts w:ascii="Consolas" w:eastAsia="Consolas" w:hAnsi="Consolas" w:cs="Consolas"/>
-          <w:iCs/>
-          <w:color w:val="000000"/>
-          <w:sz w:val="18"/>
-          <w:szCs w:val="18"/>
-          <w:shd w:val="clear" w:color="auto" w:fill="EFEFEF"/>
-          <w:lang w:val="en-US"/>
-        </w:rPr>
-        <w:lastRenderedPageBreak/>
         <w:t xml:space="preserve">      </w:t>
       </w:r>
       <w:r>
@@ -22761,7 +22822,6 @@
           <w:right w:val="nil"/>
           <w:between w:val="nil"/>
         </w:pBdr>
-        <w:ind w:left="720" w:firstLine="720"/>
         <w:rPr>
           <w:rFonts w:ascii="Consolas" w:eastAsia="Consolas" w:hAnsi="Consolas" w:cs="Consolas"/>
           <w:iCs/>
@@ -22772,6 +22832,18 @@
           <w:lang w:val="en-US"/>
         </w:rPr>
       </w:pPr>
+      <w:r>
+        <w:rPr>
+          <w:rFonts w:ascii="Consolas" w:eastAsia="Consolas" w:hAnsi="Consolas" w:cs="Consolas"/>
+          <w:iCs/>
+          <w:color w:val="000000"/>
+          <w:sz w:val="18"/>
+          <w:szCs w:val="18"/>
+          <w:shd w:val="clear" w:color="auto" w:fill="EFEFEF"/>
+          <w:lang w:val="en-US"/>
+        </w:rPr>
+        <w:t xml:space="preserve">               </w:t>
+      </w:r>
       <w:r>
         <w:rPr>
           <w:rFonts w:ascii="Consolas" w:eastAsia="Consolas" w:hAnsi="Consolas" w:cs="Consolas"/>
@@ -23180,7 +23252,6 @@
           <w:right w:val="nil"/>
           <w:between w:val="nil"/>
         </w:pBdr>
-        <w:ind w:left="720" w:firstLine="720"/>
         <w:rPr>
           <w:rFonts w:ascii="Consolas" w:eastAsia="Consolas" w:hAnsi="Consolas" w:cs="Consolas"/>
           <w:iCs/>
@@ -23191,6 +23262,18 @@
           <w:lang w:val="en-US"/>
         </w:rPr>
       </w:pPr>
+      <w:r>
+        <w:rPr>
+          <w:rFonts w:ascii="Consolas" w:eastAsia="Consolas" w:hAnsi="Consolas" w:cs="Consolas"/>
+          <w:iCs/>
+          <w:color w:val="000000"/>
+          <w:sz w:val="18"/>
+          <w:szCs w:val="18"/>
+          <w:shd w:val="clear" w:color="auto" w:fill="EFEFEF"/>
+          <w:lang w:val="en-US"/>
+        </w:rPr>
+        <w:t xml:space="preserve">               </w:t>
+      </w:r>
       <w:r>
         <w:rPr>
           <w:rFonts w:ascii="Consolas" w:eastAsia="Consolas" w:hAnsi="Consolas" w:cs="Consolas"/>
@@ -23213,7 +23296,6 @@
           <w:right w:val="nil"/>
           <w:between w:val="nil"/>
         </w:pBdr>
-        <w:ind w:left="720" w:firstLine="720"/>
         <w:rPr>
           <w:rFonts w:ascii="Consolas" w:eastAsia="Consolas" w:hAnsi="Consolas" w:cs="Consolas"/>
           <w:iCs/>
@@ -23224,6 +23306,18 @@
           <w:lang w:val="en-US"/>
         </w:rPr>
       </w:pPr>
+      <w:r>
+        <w:rPr>
+          <w:rFonts w:ascii="Consolas" w:eastAsia="Consolas" w:hAnsi="Consolas" w:cs="Consolas"/>
+          <w:iCs/>
+          <w:color w:val="000000"/>
+          <w:sz w:val="18"/>
+          <w:szCs w:val="18"/>
+          <w:shd w:val="clear" w:color="auto" w:fill="EFEFEF"/>
+          <w:lang w:val="en-US"/>
+        </w:rPr>
+        <w:t xml:space="preserve">               </w:t>
+      </w:r>
       <w:r>
         <w:rPr>
           <w:rFonts w:ascii="Consolas" w:eastAsia="Consolas" w:hAnsi="Consolas" w:cs="Consolas"/>
@@ -24167,7 +24261,6 @@
           <w:right w:val="nil"/>
           <w:between w:val="nil"/>
         </w:pBdr>
-        <w:ind w:left="1440" w:firstLine="720"/>
         <w:rPr>
           <w:rFonts w:ascii="Consolas" w:eastAsia="Consolas" w:hAnsi="Consolas" w:cs="Consolas"/>
           <w:iCs/>
@@ -24178,6 +24271,18 @@
           <w:lang w:val="en-US"/>
         </w:rPr>
       </w:pPr>
+      <w:r>
+        <w:rPr>
+          <w:rFonts w:ascii="Consolas" w:eastAsia="Consolas" w:hAnsi="Consolas" w:cs="Consolas"/>
+          <w:iCs/>
+          <w:color w:val="000000"/>
+          <w:sz w:val="18"/>
+          <w:szCs w:val="18"/>
+          <w:shd w:val="clear" w:color="auto" w:fill="EFEFEF"/>
+          <w:lang w:val="en-US"/>
+        </w:rPr>
+        <w:t xml:space="preserve">                     </w:t>
+      </w:r>
       <w:r>
         <w:rPr>
           <w:rFonts w:ascii="Consolas" w:eastAsia="Consolas" w:hAnsi="Consolas" w:cs="Consolas"/>
@@ -24232,6 +24337,7 @@
           <w:shd w:val="clear" w:color="auto" w:fill="EFEFEF"/>
           <w:lang w:val="en-US"/>
         </w:rPr>
+        <w:lastRenderedPageBreak/>
         <w:tab/>
       </w:r>
       <w:r>
@@ -24293,7 +24399,6 @@
           <w:right w:val="nil"/>
           <w:between w:val="nil"/>
         </w:pBdr>
-        <w:ind w:left="1440"/>
         <w:rPr>
           <w:rFonts w:ascii="Consolas" w:eastAsia="Consolas" w:hAnsi="Consolas" w:cs="Consolas"/>
           <w:iCs/>
@@ -24304,6 +24409,18 @@
           <w:lang w:val="en-US"/>
         </w:rPr>
       </w:pPr>
+      <w:r>
+        <w:rPr>
+          <w:rFonts w:ascii="Consolas" w:eastAsia="Consolas" w:hAnsi="Consolas" w:cs="Consolas"/>
+          <w:iCs/>
+          <w:color w:val="000000"/>
+          <w:sz w:val="18"/>
+          <w:szCs w:val="18"/>
+          <w:shd w:val="clear" w:color="auto" w:fill="EFEFEF"/>
+          <w:lang w:val="en-US"/>
+        </w:rPr>
+        <w:t xml:space="preserve">               </w:t>
+      </w:r>
       <w:r>
         <w:rPr>
           <w:rFonts w:ascii="Consolas" w:eastAsia="Consolas" w:hAnsi="Consolas" w:cs="Consolas"/>
@@ -24442,7 +24559,6 @@
           <w:shd w:val="clear" w:color="auto" w:fill="EFEFEF"/>
           <w:lang w:val="en-US"/>
         </w:rPr>
-        <w:lastRenderedPageBreak/>
         <w:t xml:space="preserve">                </w:t>
       </w:r>
       <w:r>
@@ -24680,7 +24796,13 @@
         </w:rPr>
       </w:pPr>
       <w:r>
-        <w:t xml:space="preserve">The following example describes an ACS marking definition at the Unclassified </w:t>
+        <w:t xml:space="preserve">The following example describes an ACS marking definition at the </w:t>
+      </w:r>
+      <w:r>
+        <w:t>Unclassified</w:t>
+      </w:r>
+      <w:r>
+        <w:t xml:space="preserve"> </w:t>
       </w:r>
       <w:proofErr w:type="gramStart"/>
       <w:r>
@@ -27172,18 +27294,6 @@
           <w:lang w:val="en-US"/>
         </w:rPr>
         <w:br/>
-      </w:r>
-      <w:r>
-        <w:rPr>
-          <w:rFonts w:ascii="Consolas" w:eastAsia="Consolas" w:hAnsi="Consolas" w:cs="Consolas"/>
-          <w:iCs/>
-          <w:color w:val="000000"/>
-          <w:sz w:val="18"/>
-          <w:szCs w:val="18"/>
-          <w:shd w:val="clear" w:color="auto" w:fill="EFEFEF"/>
-          <w:lang w:val="en-US"/>
-        </w:rPr>
-        <w:lastRenderedPageBreak/>
         <w:t xml:space="preserve">    </w:t>
       </w:r>
       <w:r>
@@ -28197,7 +28307,7 @@
       <w:pPr>
         <w:pStyle w:val="Heading1"/>
       </w:pPr>
-      <w:bookmarkStart w:id="20" w:name="_Toc13663205"/>
+      <w:bookmarkStart w:id="21" w:name="_Toc13663205"/>
       <w:bookmarkEnd w:id="13"/>
       <w:r>
         <w:t>​</w:t>
@@ -28216,7 +28326,7 @@
       <w:r>
         <w:t> </w:t>
       </w:r>
-      <w:bookmarkEnd w:id="20"/>
+      <w:bookmarkEnd w:id="21"/>
       <w:r>
         <w:t>ACS High-Water Data Marking</w:t>
       </w:r>
@@ -28814,7 +28924,7 @@
       <w:pPr>
         <w:pStyle w:val="Heading1"/>
       </w:pPr>
-      <w:bookmarkStart w:id="21" w:name="_Toc528065185"/>
+      <w:bookmarkStart w:id="22" w:name="_Toc528065185"/>
       <w:r>
         <w:lastRenderedPageBreak/>
         <w:t>​</w:t>
@@ -28828,7 +28938,7 @@
       <w:r>
         <w:t>. Revision History</w:t>
       </w:r>
-      <w:bookmarkEnd w:id="21"/>
+      <w:bookmarkEnd w:id="22"/>
     </w:p>
     <w:p>
       <w:pPr>
@@ -30241,8 +30351,8 @@
     </w:p>
     <w:p/>
     <w:sectPr>
-      <w:footerReference w:type="even" r:id="rId10"/>
-      <w:footerReference w:type="default" r:id="rId11"/>
+      <w:footerReference w:type="even" r:id="rId14"/>
+      <w:footerReference w:type="default" r:id="rId15"/>
       <w:pgSz w:w="12240" w:h="15840"/>
       <w:pgMar w:top="1440" w:right="1440" w:bottom="1440" w:left="1440" w:header="720" w:footer="720" w:gutter="0"/>
       <w:cols w:space="720"/>
@@ -30250,6 +30360,45 @@
     </w:sectPr>
   </w:body>
 </w:document>
+</file>
+
+<file path=word/comments.xml><?xml version="1.0" encoding="utf-8"?>
+<w:comments xmlns:wpc="http://schemas.microsoft.com/office/word/2010/wordprocessingCanvas" xmlns:cx="http://schemas.microsoft.com/office/drawing/2014/chartex" xmlns:cx1="http://schemas.microsoft.com/office/drawing/2015/9/8/chartex" xmlns:cx2="http://schemas.microsoft.com/office/drawing/2015/10/21/chartex" xmlns:cx3="http://schemas.microsoft.com/office/drawing/2016/5/9/chartex" xmlns:cx4="http://schemas.microsoft.com/office/drawing/2016/5/10/chartex" xmlns:cx5="http://schemas.microsoft.com/office/drawing/2016/5/11/chartex" xmlns:cx6="http://schemas.microsoft.com/office/drawing/2016/5/12/chartex" xmlns:cx7="http://schemas.microsoft.com/office/drawing/2016/5/13/chartex" xmlns:cx8="http://schemas.microsoft.com/office/drawing/2016/5/14/chartex" xmlns:mc="http://schemas.openxmlformats.org/markup-compatibility/2006" xmlns:aink="http://schemas.microsoft.com/office/drawing/2016/ink" xmlns:am3d="http://schemas.microsoft.com/office/drawing/2017/model3d" xmlns:o="urn:schemas-microsoft-com:office:office" xmlns:r="http://schemas.openxmlformats.org/officeDocument/2006/relationships" xmlns:m="http://schemas.openxmlformats.org/officeDocument/2006/math" xmlns:v="urn:schemas-microsoft-com:vml" xmlns:wp14="http://schemas.microsoft.com/office/word/2010/wordprocessingDrawing" xmlns:wp="http://schemas.openxmlformats.org/drawingml/2006/wordprocessingDrawing" xmlns:w10="urn:schemas-microsoft-com:office:word" xmlns:w="http://schemas.openxmlformats.org/wordprocessingml/2006/main" xmlns:w14="http://schemas.microsoft.com/office/word/2010/wordml" xmlns:w15="http://schemas.microsoft.com/office/word/2012/wordml" xmlns:w16cex="http://schemas.microsoft.com/office/word/2018/wordml/cex" xmlns:w16cid="http://schemas.microsoft.com/office/word/2016/wordml/cid" xmlns:w16="http://schemas.microsoft.com/office/word/2018/wordml" xmlns:w16se="http://schemas.microsoft.com/office/word/2015/wordml/symex" xmlns:wpg="http://schemas.microsoft.com/office/word/2010/wordprocessingGroup" xmlns:wpi="http://schemas.microsoft.com/office/word/2010/wordprocessingInk" xmlns:wne="http://schemas.microsoft.com/office/word/2006/wordml" xmlns:wps="http://schemas.microsoft.com/office/word/2010/wordprocessingShape" mc:Ignorable="w14 w15 w16se w16cid w16 w16cex wp14">
+  <w:comment w:id="20" w:author="Rich Piazza" w:date="2020-07-19T10:40:00Z" w:initials="RP">
+    <w:p>
+      <w:pPr>
+        <w:pStyle w:val="CommentText"/>
+      </w:pPr>
+      <w:r>
+        <w:rPr>
+          <w:rStyle w:val="CommentReference"/>
+        </w:rPr>
+        <w:annotationRef/>
+      </w:r>
+      <w:r>
+        <w:t>New entry</w:t>
+      </w:r>
+    </w:p>
+  </w:comment>
+</w:comments>
+</file>
+
+<file path=word/commentsExtended.xml><?xml version="1.0" encoding="utf-8"?>
+<w15:commentsEx xmlns:wpc="http://schemas.microsoft.com/office/word/2010/wordprocessingCanvas" xmlns:cx="http://schemas.microsoft.com/office/drawing/2014/chartex" xmlns:cx1="http://schemas.microsoft.com/office/drawing/2015/9/8/chartex" xmlns:cx2="http://schemas.microsoft.com/office/drawing/2015/10/21/chartex" xmlns:cx3="http://schemas.microsoft.com/office/drawing/2016/5/9/chartex" xmlns:cx4="http://schemas.microsoft.com/office/drawing/2016/5/10/chartex" xmlns:cx5="http://schemas.microsoft.com/office/drawing/2016/5/11/chartex" xmlns:cx6="http://schemas.microsoft.com/office/drawing/2016/5/12/chartex" xmlns:cx7="http://schemas.microsoft.com/office/drawing/2016/5/13/chartex" xmlns:cx8="http://schemas.microsoft.com/office/drawing/2016/5/14/chartex" xmlns:mc="http://schemas.openxmlformats.org/markup-compatibility/2006" xmlns:aink="http://schemas.microsoft.com/office/drawing/2016/ink" xmlns:am3d="http://schemas.microsoft.com/office/drawing/2017/model3d" xmlns:o="urn:schemas-microsoft-com:office:office" xmlns:r="http://schemas.openxmlformats.org/officeDocument/2006/relationships" xmlns:m="http://schemas.openxmlformats.org/officeDocument/2006/math" xmlns:v="urn:schemas-microsoft-com:vml" xmlns:wp14="http://schemas.microsoft.com/office/word/2010/wordprocessingDrawing" xmlns:wp="http://schemas.openxmlformats.org/drawingml/2006/wordprocessingDrawing" xmlns:w10="urn:schemas-microsoft-com:office:word" xmlns:w="http://schemas.openxmlformats.org/wordprocessingml/2006/main" xmlns:w14="http://schemas.microsoft.com/office/word/2010/wordml" xmlns:w15="http://schemas.microsoft.com/office/word/2012/wordml" xmlns:w16cex="http://schemas.microsoft.com/office/word/2018/wordml/cex" xmlns:w16cid="http://schemas.microsoft.com/office/word/2016/wordml/cid" xmlns:w16="http://schemas.microsoft.com/office/word/2018/wordml" xmlns:w16se="http://schemas.microsoft.com/office/word/2015/wordml/symex" xmlns:wpg="http://schemas.microsoft.com/office/word/2010/wordprocessingGroup" xmlns:wpi="http://schemas.microsoft.com/office/word/2010/wordprocessingInk" xmlns:wne="http://schemas.microsoft.com/office/word/2006/wordml" xmlns:wps="http://schemas.microsoft.com/office/word/2010/wordprocessingShape" mc:Ignorable="w14 w15 w16se w16cid w16 w16cex wp14">
+  <w15:commentEx w15:paraId="50B7C474" w15:done="0"/>
+</w15:commentsEx>
+</file>
+
+<file path=word/commentsExtensible.xml><?xml version="1.0" encoding="utf-8"?>
+<w16cex:commentsExtensible xmlns:wpc="http://schemas.microsoft.com/office/word/2010/wordprocessingCanvas" xmlns:cx="http://schemas.microsoft.com/office/drawing/2014/chartex" xmlns:cx1="http://schemas.microsoft.com/office/drawing/2015/9/8/chartex" xmlns:cx2="http://schemas.microsoft.com/office/drawing/2015/10/21/chartex" xmlns:cx3="http://schemas.microsoft.com/office/drawing/2016/5/9/chartex" xmlns:cx4="http://schemas.microsoft.com/office/drawing/2016/5/10/chartex" xmlns:cx5="http://schemas.microsoft.com/office/drawing/2016/5/11/chartex" xmlns:cx6="http://schemas.microsoft.com/office/drawing/2016/5/12/chartex" xmlns:cx7="http://schemas.microsoft.com/office/drawing/2016/5/13/chartex" xmlns:cx8="http://schemas.microsoft.com/office/drawing/2016/5/14/chartex" xmlns:mc="http://schemas.openxmlformats.org/markup-compatibility/2006" xmlns:aink="http://schemas.microsoft.com/office/drawing/2016/ink" xmlns:am3d="http://schemas.microsoft.com/office/drawing/2017/model3d" xmlns:o="urn:schemas-microsoft-com:office:office" xmlns:r="http://schemas.openxmlformats.org/officeDocument/2006/relationships" xmlns:m="http://schemas.openxmlformats.org/officeDocument/2006/math" xmlns:v="urn:schemas-microsoft-com:vml" xmlns:wp14="http://schemas.microsoft.com/office/word/2010/wordprocessingDrawing" xmlns:wp="http://schemas.openxmlformats.org/drawingml/2006/wordprocessingDrawing" xmlns:w10="urn:schemas-microsoft-com:office:word" xmlns:w="http://schemas.openxmlformats.org/wordprocessingml/2006/main" xmlns:w14="http://schemas.microsoft.com/office/word/2010/wordml" xmlns:w15="http://schemas.microsoft.com/office/word/2012/wordml" xmlns:w16cex="http://schemas.microsoft.com/office/word/2018/wordml/cex" xmlns:w16cid="http://schemas.microsoft.com/office/word/2016/wordml/cid" xmlns:w16="http://schemas.microsoft.com/office/word/2018/wordml" xmlns:w16se="http://schemas.microsoft.com/office/word/2015/wordml/symex" xmlns:wpg="http://schemas.microsoft.com/office/word/2010/wordprocessingGroup" xmlns:wpi="http://schemas.microsoft.com/office/word/2010/wordprocessingInk" xmlns:wne="http://schemas.microsoft.com/office/word/2006/wordml" xmlns:wps="http://schemas.microsoft.com/office/word/2010/wordprocessingShape" mc:Ignorable="w14 w15 w16se w16cid w16 w16cex wp14">
+  <w16cex:commentExtensible w16cex:durableId="22BEA19F" w16cex:dateUtc="2020-07-19T14:40:00Z"/>
+</w16cex:commentsExtensible>
+</file>
+
+<file path=word/commentsIds.xml><?xml version="1.0" encoding="utf-8"?>
+<w16cid:commentsIds xmlns:wpc="http://schemas.microsoft.com/office/word/2010/wordprocessingCanvas" xmlns:cx="http://schemas.microsoft.com/office/drawing/2014/chartex" xmlns:cx1="http://schemas.microsoft.com/office/drawing/2015/9/8/chartex" xmlns:cx2="http://schemas.microsoft.com/office/drawing/2015/10/21/chartex" xmlns:cx3="http://schemas.microsoft.com/office/drawing/2016/5/9/chartex" xmlns:cx4="http://schemas.microsoft.com/office/drawing/2016/5/10/chartex" xmlns:cx5="http://schemas.microsoft.com/office/drawing/2016/5/11/chartex" xmlns:cx6="http://schemas.microsoft.com/office/drawing/2016/5/12/chartex" xmlns:cx7="http://schemas.microsoft.com/office/drawing/2016/5/13/chartex" xmlns:cx8="http://schemas.microsoft.com/office/drawing/2016/5/14/chartex" xmlns:mc="http://schemas.openxmlformats.org/markup-compatibility/2006" xmlns:aink="http://schemas.microsoft.com/office/drawing/2016/ink" xmlns:am3d="http://schemas.microsoft.com/office/drawing/2017/model3d" xmlns:o="urn:schemas-microsoft-com:office:office" xmlns:r="http://schemas.openxmlformats.org/officeDocument/2006/relationships" xmlns:m="http://schemas.openxmlformats.org/officeDocument/2006/math" xmlns:v="urn:schemas-microsoft-com:vml" xmlns:wp14="http://schemas.microsoft.com/office/word/2010/wordprocessingDrawing" xmlns:wp="http://schemas.openxmlformats.org/drawingml/2006/wordprocessingDrawing" xmlns:w10="urn:schemas-microsoft-com:office:word" xmlns:w="http://schemas.openxmlformats.org/wordprocessingml/2006/main" xmlns:w14="http://schemas.microsoft.com/office/word/2010/wordml" xmlns:w15="http://schemas.microsoft.com/office/word/2012/wordml" xmlns:w16cex="http://schemas.microsoft.com/office/word/2018/wordml/cex" xmlns:w16cid="http://schemas.microsoft.com/office/word/2016/wordml/cid" xmlns:w16="http://schemas.microsoft.com/office/word/2018/wordml" xmlns:w16se="http://schemas.microsoft.com/office/word/2015/wordml/symex" xmlns:wpg="http://schemas.microsoft.com/office/word/2010/wordprocessingGroup" xmlns:wpi="http://schemas.microsoft.com/office/word/2010/wordprocessingInk" xmlns:wne="http://schemas.microsoft.com/office/word/2006/wordml" xmlns:wps="http://schemas.microsoft.com/office/word/2010/wordprocessingShape" mc:Ignorable="w14 w15 w16se w16cid w16 w16cex wp14">
+  <w16cid:commentId w16cid:paraId="50B7C474" w16cid:durableId="22BEA19F"/>
+</w16cid:commentsIds>
 </file>
 
 <file path=word/endnotes.xml><?xml version="1.0" encoding="utf-8"?>
@@ -30290,6 +30439,11 @@
         <w:docPartUnique/>
       </w:docPartObj>
     </w:sdtPr>
+    <w:sdtEndPr>
+      <w:rPr>
+        <w:rStyle w:val="PageNumber"/>
+      </w:rPr>
+    </w:sdtEndPr>
     <w:sdtContent>
       <w:p>
         <w:pPr>
@@ -30341,6 +30495,11 @@
         <w:docPartUnique/>
       </w:docPartObj>
     </w:sdtPr>
+    <w:sdtEndPr>
+      <w:rPr>
+        <w:rStyle w:val="PageNumber"/>
+      </w:rPr>
+    </w:sdtEndPr>
     <w:sdtContent>
       <w:p>
         <w:pPr>
@@ -31587,6 +31746,14 @@
 </w:numbering>
 </file>
 
+<file path=word/people.xml><?xml version="1.0" encoding="utf-8"?>
+<w15:people xmlns:wpc="http://schemas.microsoft.com/office/word/2010/wordprocessingCanvas" xmlns:cx="http://schemas.microsoft.com/office/drawing/2014/chartex" xmlns:cx1="http://schemas.microsoft.com/office/drawing/2015/9/8/chartex" xmlns:cx2="http://schemas.microsoft.com/office/drawing/2015/10/21/chartex" xmlns:cx3="http://schemas.microsoft.com/office/drawing/2016/5/9/chartex" xmlns:cx4="http://schemas.microsoft.com/office/drawing/2016/5/10/chartex" xmlns:cx5="http://schemas.microsoft.com/office/drawing/2016/5/11/chartex" xmlns:cx6="http://schemas.microsoft.com/office/drawing/2016/5/12/chartex" xmlns:cx7="http://schemas.microsoft.com/office/drawing/2016/5/13/chartex" xmlns:cx8="http://schemas.microsoft.com/office/drawing/2016/5/14/chartex" xmlns:mc="http://schemas.openxmlformats.org/markup-compatibility/2006" xmlns:aink="http://schemas.microsoft.com/office/drawing/2016/ink" xmlns:am3d="http://schemas.microsoft.com/office/drawing/2017/model3d" xmlns:o="urn:schemas-microsoft-com:office:office" xmlns:r="http://schemas.openxmlformats.org/officeDocument/2006/relationships" xmlns:m="http://schemas.openxmlformats.org/officeDocument/2006/math" xmlns:v="urn:schemas-microsoft-com:vml" xmlns:wp14="http://schemas.microsoft.com/office/word/2010/wordprocessingDrawing" xmlns:wp="http://schemas.openxmlformats.org/drawingml/2006/wordprocessingDrawing" xmlns:w10="urn:schemas-microsoft-com:office:word" xmlns:w="http://schemas.openxmlformats.org/wordprocessingml/2006/main" xmlns:w14="http://schemas.microsoft.com/office/word/2010/wordml" xmlns:w15="http://schemas.microsoft.com/office/word/2012/wordml" xmlns:w16cex="http://schemas.microsoft.com/office/word/2018/wordml/cex" xmlns:w16cid="http://schemas.microsoft.com/office/word/2016/wordml/cid" xmlns:w16="http://schemas.microsoft.com/office/word/2018/wordml" xmlns:w16se="http://schemas.microsoft.com/office/word/2015/wordml/symex" xmlns:wpg="http://schemas.microsoft.com/office/word/2010/wordprocessingGroup" xmlns:wpi="http://schemas.microsoft.com/office/word/2010/wordprocessingInk" xmlns:wne="http://schemas.microsoft.com/office/word/2006/wordml" xmlns:wps="http://schemas.microsoft.com/office/word/2010/wordprocessingShape" mc:Ignorable="w14 w15 w16se w16cid w16 w16cex wp14">
+  <w15:person w15:author="Rich Piazza">
+    <w15:presenceInfo w15:providerId="AD" w15:userId="S::rpiazza@mitre.org::76aaa1f9-12a1-472e-bae3-fd745eca6365"/>
+  </w15:person>
+</w15:people>
+</file>
+
 <file path=word/styles.xml><?xml version="1.0" encoding="utf-8"?>
 <w:styles xmlns:mc="http://schemas.openxmlformats.org/markup-compatibility/2006" xmlns:r="http://schemas.openxmlformats.org/officeDocument/2006/relationships" xmlns:w="http://schemas.openxmlformats.org/wordprocessingml/2006/main" xmlns:w14="http://schemas.microsoft.com/office/word/2010/wordml" xmlns:w15="http://schemas.microsoft.com/office/word/2012/wordml" xmlns:w16cex="http://schemas.microsoft.com/office/word/2018/wordml/cex" xmlns:w16cid="http://schemas.microsoft.com/office/word/2016/wordml/cid" xmlns:w16="http://schemas.microsoft.com/office/word/2018/wordml" xmlns:w16se="http://schemas.microsoft.com/office/word/2015/wordml/symex" mc:Ignorable="w14 w15 w16se w16cid w16 w16cex">
   <w:docDefaults>
@@ -32073,7 +32240,6 @@
   <w:style w:type="character" w:default="1" w:styleId="DefaultParagraphFont">
     <w:name w:val="Default Paragraph Font"/>
     <w:uiPriority w:val="1"/>
-    <w:semiHidden/>
     <w:unhideWhenUsed/>
   </w:style>
   <w:style w:type="table" w:default="1" w:styleId="TableNormal">
@@ -32774,6 +32940,21 @@
 </file>
 
 <file path=customXml/item1.xml><?xml version="1.0" encoding="utf-8"?>
+<p:properties xmlns:p="http://schemas.microsoft.com/office/2006/metadata/properties" xmlns:xsi="http://www.w3.org/2001/XMLSchema-instance" xmlns:pc="http://schemas.microsoft.com/office/infopath/2007/PartnerControls">
+  <documentManagement/>
+</p:properties>
+</file>
+
+<file path=customXml/item2.xml><?xml version="1.0" encoding="utf-8"?>
+<?mso-contentType ?>
+<FormTemplates xmlns="http://schemas.microsoft.com/sharepoint/v3/contenttype/forms">
+  <Display>DocumentLibraryForm</Display>
+  <Edit>DocumentLibraryForm</Edit>
+  <New>DocumentLibraryForm</New>
+</FormTemplates>
+</file>
+
+<file path=customXml/item3.xml><?xml version="1.0" encoding="utf-8"?>
 <ct:contentTypeSchema xmlns:ct="http://schemas.microsoft.com/office/2006/metadata/contentType" xmlns:ma="http://schemas.microsoft.com/office/2006/metadata/properties/metaAttributes" ct:_="" ma:_="" ma:contentTypeName="Document" ma:contentTypeID="0x010100BA963265BB0483459597C0092B25CB59" ma:contentTypeVersion="8" ma:contentTypeDescription="Create a new document." ma:contentTypeScope="" ma:versionID="765c91525be59abe4efaae7c524d1305">
   <xsd:schema xmlns:xsd="http://www.w3.org/2001/XMLSchema" xmlns:xs="http://www.w3.org/2001/XMLSchema" xmlns:p="http://schemas.microsoft.com/office/2006/metadata/properties" xmlns:ns3="e87e1963-818e-452b-902d-58ee83e56c6f" targetNamespace="http://schemas.microsoft.com/office/2006/metadata/properties" ma:root="true" ma:fieldsID="552dab87066430d0231542de678a6a6e" ns3:_="">
     <xsd:import namespace="e87e1963-818e-452b-902d-58ee83e56c6f"/>
@@ -32943,22 +33124,24 @@
 </ct:contentTypeSchema>
 </file>
 
-<file path=customXml/item2.xml><?xml version="1.0" encoding="utf-8"?>
-<?mso-contentType ?>
-<FormTemplates xmlns="http://schemas.microsoft.com/sharepoint/v3/contenttype/forms">
-  <Display>DocumentLibraryForm</Display>
-  <Edit>DocumentLibraryForm</Edit>
-  <New>DocumentLibraryForm</New>
-</FormTemplates>
+<file path=customXml/itemProps1.xml><?xml version="1.0" encoding="utf-8"?>
+<ds:datastoreItem xmlns:ds="http://schemas.openxmlformats.org/officeDocument/2006/customXml" ds:itemID="{17EB8AC5-C07E-42BE-9318-B444E46FAF6D}">
+  <ds:schemaRefs>
+    <ds:schemaRef ds:uri="http://schemas.microsoft.com/office/2006/metadata/properties"/>
+    <ds:schemaRef ds:uri="http://schemas.microsoft.com/office/infopath/2007/PartnerControls"/>
+  </ds:schemaRefs>
+</ds:datastoreItem>
 </file>
 
-<file path=customXml/item3.xml><?xml version="1.0" encoding="utf-8"?>
-<p:properties xmlns:p="http://schemas.microsoft.com/office/2006/metadata/properties" xmlns:xsi="http://www.w3.org/2001/XMLSchema-instance" xmlns:pc="http://schemas.microsoft.com/office/infopath/2007/PartnerControls">
-  <documentManagement/>
-</p:properties>
+<file path=customXml/itemProps2.xml><?xml version="1.0" encoding="utf-8"?>
+<ds:datastoreItem xmlns:ds="http://schemas.openxmlformats.org/officeDocument/2006/customXml" ds:itemID="{743A347F-3241-45D6-9FC5-DD052D02935B}">
+  <ds:schemaRefs>
+    <ds:schemaRef ds:uri="http://schemas.microsoft.com/sharepoint/v3/contenttype/forms"/>
+  </ds:schemaRefs>
+</ds:datastoreItem>
 </file>
 
-<file path=customXml/itemProps1.xml><?xml version="1.0" encoding="utf-8"?>
+<file path=customXml/itemProps3.xml><?xml version="1.0" encoding="utf-8"?>
 <ds:datastoreItem xmlns:ds="http://schemas.openxmlformats.org/officeDocument/2006/customXml" ds:itemID="{5B95832D-CFC4-4126-8272-DC2E9CA02EEE}">
   <ds:schemaRefs>
     <ds:schemaRef ds:uri="http://schemas.microsoft.com/office/2006/metadata/contentType"/>
@@ -32974,21 +33157,4 @@
     <ds:schemaRef ds:uri="http://schemas.microsoft.com/internal/obd"/>
   </ds:schemaRefs>
 </ds:datastoreItem>
-</file>
-
-<file path=customXml/itemProps2.xml><?xml version="1.0" encoding="utf-8"?>
-<ds:datastoreItem xmlns:ds="http://schemas.openxmlformats.org/officeDocument/2006/customXml" ds:itemID="{743A347F-3241-45D6-9FC5-DD052D02935B}">
-  <ds:schemaRefs>
-    <ds:schemaRef ds:uri="http://schemas.microsoft.com/sharepoint/v3/contenttype/forms"/>
-  </ds:schemaRefs>
-</ds:datastoreItem>
-</file>
-
-<file path=customXml/itemProps3.xml><?xml version="1.0" encoding="utf-8"?>
-<ds:datastoreItem xmlns:ds="http://schemas.openxmlformats.org/officeDocument/2006/customXml" ds:itemID="{17EB8AC5-C07E-42BE-9318-B444E46FAF6D}">
-  <ds:schemaRefs>
-    <ds:schemaRef ds:uri="http://schemas.microsoft.com/office/2006/metadata/properties"/>
-    <ds:schemaRef ds:uri="http://schemas.microsoft.com/office/infopath/2007/PartnerControls"/>
-  </ds:schemaRefs>
-</ds:datastoreItem>
 </file>
</xml_diff>

<commit_message>
syntax errors in json schema
</commit_message>
<xml_diff>
--- a/seps/draft/extensions/x-isa-acs-3-0/STIX-2.1-ACS-marking-definition-final.docx
+++ b/seps/draft/extensions/x-isa-acs-3-0/STIX-2.1-ACS-marking-definition-final.docx
@@ -22,7 +22,7 @@
         <w:rPr>
           <w:noProof/>
         </w:rPr>
-        <w:pict w14:anchorId="523D75A3">
+        <w:pict w14:anchorId="60B4BE7B">
           <v:rect id="_x0000_i1025" alt="" style="width:468pt;height:.05pt;mso-width-percent:0;mso-height-percent:0;mso-width-percent:0;mso-height-percent:0" o:hralign="center" o:hrstd="t" o:hr="t" fillcolor="#a0a0a0" stroked="f"/>
         </w:pict>
       </w:r>
@@ -97,7 +97,14 @@
           <w:sz w:val="24"/>
           <w:szCs w:val="24"/>
         </w:rPr>
-        <w:t xml:space="preserve"> May</w:t>
+        <w:t xml:space="preserve"> </w:t>
+      </w:r>
+      <w:r>
+        <w:rPr>
+          <w:sz w:val="24"/>
+          <w:szCs w:val="24"/>
+        </w:rPr>
+        <w:t>July</w:t>
       </w:r>
       <w:r>
         <w:rPr>
@@ -1625,6 +1632,7 @@
                 <w:shd w:val="clear" w:color="auto" w:fill="F9F2F4"/>
               </w:rPr>
             </w:pPr>
+            <w:proofErr w:type="gramStart"/>
             <w:r>
               <w:rPr>
                 <w:rFonts w:ascii="Consolas" w:eastAsia="Consolas" w:hAnsi="Consolas" w:cs="Consolas"/>
@@ -1633,6 +1641,7 @@
               </w:rPr>
               <w:t>open-vocab</w:t>
             </w:r>
+            <w:proofErr w:type="gramEnd"/>
           </w:p>
         </w:tc>
         <w:tc>
@@ -1921,6 +1930,7 @@
                 <w:shd w:val="clear" w:color="auto" w:fill="F9F2F4"/>
               </w:rPr>
             </w:pPr>
+            <w:proofErr w:type="gramStart"/>
             <w:r>
               <w:rPr>
                 <w:rFonts w:ascii="Consolas" w:eastAsia="Consolas" w:hAnsi="Consolas" w:cs="Consolas"/>
@@ -1929,6 +1939,7 @@
               </w:rPr>
               <w:t>open-vocab</w:t>
             </w:r>
+            <w:proofErr w:type="gramEnd"/>
           </w:p>
         </w:tc>
         <w:tc>
@@ -3696,10 +3707,24 @@
             </w:r>
             <w:r>
               <w:rPr>
-                <w:rFonts w:eastAsia="Consolas"/>
-                <w:lang w:val="en-US"/>
-              </w:rPr>
-              <w:t>(optional)</w:t>
+                <w:rFonts w:ascii="Consolas" w:eastAsia="Consolas" w:hAnsi="Consolas" w:cs="Consolas"/>
+                <w:lang w:val="en-US"/>
+              </w:rPr>
+              <w:t>(</w:t>
+            </w:r>
+            <w:r>
+              <w:rPr>
+                <w:rFonts w:ascii="Consolas" w:eastAsia="Consolas" w:hAnsi="Consolas" w:cs="Consolas"/>
+                <w:lang w:val="en-US"/>
+              </w:rPr>
+              <w:t>optional</w:t>
+            </w:r>
+            <w:r>
+              <w:rPr>
+                <w:rFonts w:ascii="Consolas" w:eastAsia="Consolas" w:hAnsi="Consolas" w:cs="Consolas"/>
+                <w:lang w:val="en-US"/>
+              </w:rPr>
+              <w:t>)</w:t>
             </w:r>
           </w:p>
           <w:p>
@@ -4227,6 +4252,114 @@
                 <w:lang w:val="en-US"/>
               </w:rPr>
               <w:t>Details regarding the basic encoding specification detail for Public Release are included in the Smart Data – Enterprise Data Header (EDH) Implementation Profile for the Cyber Community.</w:t>
+            </w:r>
+          </w:p>
+          <w:p>
+            <w:pPr>
+              <w:widowControl w:val="0"/>
+              <w:pBdr>
+                <w:top w:val="nil"/>
+                <w:left w:val="nil"/>
+                <w:bottom w:val="nil"/>
+                <w:right w:val="nil"/>
+                <w:between w:val="nil"/>
+              </w:pBdr>
+              <w:spacing w:line="240" w:lineRule="auto"/>
+              <w:rPr>
+                <w:lang w:val="en-US"/>
+              </w:rPr>
+            </w:pPr>
+          </w:p>
+          <w:p>
+            <w:pPr>
+              <w:widowControl w:val="0"/>
+              <w:pBdr>
+                <w:top w:val="nil"/>
+                <w:left w:val="nil"/>
+                <w:bottom w:val="nil"/>
+                <w:right w:val="nil"/>
+                <w:between w:val="nil"/>
+              </w:pBdr>
+              <w:spacing w:line="240" w:lineRule="auto"/>
+              <w:rPr>
+                <w:lang w:val="en-US"/>
+              </w:rPr>
+            </w:pPr>
+            <w:r>
+              <w:rPr>
+                <w:lang w:val="en-US"/>
+              </w:rPr>
+              <w:t xml:space="preserve">This property </w:t>
+            </w:r>
+            <w:r>
+              <w:rPr>
+                <w:b/>
+                <w:bCs/>
+                <w:lang w:val="en-US"/>
+              </w:rPr>
+              <w:t>MUST</w:t>
+            </w:r>
+            <w:r>
+              <w:rPr>
+                <w:lang w:val="en-US"/>
+              </w:rPr>
+              <w:t xml:space="preserve"> be present if the </w:t>
+            </w:r>
+            <w:proofErr w:type="spellStart"/>
+            <w:r>
+              <w:rPr>
+                <w:rFonts w:ascii="Consolas" w:hAnsi="Consolas" w:cs="Consolas"/>
+                <w:b/>
+                <w:bCs/>
+                <w:color w:val="000000"/>
+              </w:rPr>
+              <w:lastRenderedPageBreak/>
+              <w:t>control_set</w:t>
+            </w:r>
+            <w:proofErr w:type="spellEnd"/>
+            <w:r>
+              <w:rPr>
+                <w:rFonts w:ascii="Consolas" w:hAnsi="Consolas" w:cs="Consolas"/>
+                <w:b/>
+                <w:bCs/>
+                <w:color w:val="000000"/>
+              </w:rPr>
+              <w:t>/</w:t>
+            </w:r>
+            <w:proofErr w:type="spellStart"/>
+            <w:r>
+              <w:rPr>
+                <w:rFonts w:ascii="Consolas" w:eastAsia="Consolas" w:hAnsi="Consolas" w:cs="Consolas"/>
+                <w:b/>
+                <w:bCs/>
+                <w:lang w:val="en-US"/>
+              </w:rPr>
+              <w:t>formal_determination</w:t>
+            </w:r>
+            <w:proofErr w:type="spellEnd"/>
+            <w:r>
+              <w:rPr>
+                <w:rFonts w:ascii="Consolas" w:eastAsia="Consolas" w:hAnsi="Consolas" w:cs="Consolas"/>
+                <w:b/>
+                <w:bCs/>
+                <w:lang w:val="en-US"/>
+              </w:rPr>
+              <w:t xml:space="preserve"> </w:t>
+            </w:r>
+            <w:r>
+              <w:rPr>
+                <w:lang w:val="en-US"/>
+              </w:rPr>
+              <w:t xml:space="preserve">property contains </w:t>
+            </w:r>
+            <w:r>
+              <w:rPr>
+                <w:rFonts w:eastAsia="Consolas"/>
+                <w:color w:val="073763"/>
+                <w:shd w:val="clear" w:color="auto" w:fill="CFE2F3"/>
+                <w:lang w:val="en-US"/>
+              </w:rPr>
+              <w:t>PUBREL.</w:t>
             </w:r>
           </w:p>
         </w:tc>
@@ -6144,7 +6277,14 @@
               <w:rPr>
                 <w:lang w:val="en-US"/>
               </w:rPr>
-              <w:t xml:space="preserve"> classification authority who made a classification determination</w:t>
+              <w:t xml:space="preserve"> classification authority </w:t>
+            </w:r>
+            <w:r>
+              <w:rPr>
+                <w:lang w:val="en-US"/>
+              </w:rPr>
+              <w:lastRenderedPageBreak/>
+              <w:t>who made a classification determination</w:t>
             </w:r>
             <w:r>
               <w:rPr>
@@ -7707,6 +7847,7 @@
                 <w:bCs/>
                 <w:color w:val="000000"/>
               </w:rPr>
+              <w:lastRenderedPageBreak/>
               <w:t>disposition</w:t>
             </w:r>
             <w:r>
@@ -8013,7 +8154,6 @@
         <w:pStyle w:val="Heading2"/>
       </w:pPr>
       <w:r>
-        <w:lastRenderedPageBreak/>
         <w:t>2</w:t>
       </w:r>
       <w:r>
@@ -8147,46 +8287,6 @@
           <w:lang w:val="en-US"/>
         </w:rPr>
         <w:t>-type</w:t>
-      </w:r>
-    </w:p>
-    <w:p>
-      <w:pPr>
-        <w:pBdr>
-          <w:top w:val="nil"/>
-          <w:left w:val="nil"/>
-          <w:bottom w:val="nil"/>
-          <w:right w:val="nil"/>
-          <w:between w:val="nil"/>
-        </w:pBdr>
-        <w:spacing w:line="331" w:lineRule="auto"/>
-        <w:rPr>
-          <w:rFonts w:eastAsia="Consolas"/>
-          <w:bCs/>
-          <w:iCs/>
-          <w:color w:val="C7254E"/>
-          <w:shd w:val="clear" w:color="auto" w:fill="F9F2F4"/>
-          <w:lang w:val="en-US"/>
-        </w:rPr>
-      </w:pPr>
-      <w:r>
-        <w:rPr>
-          <w:lang w:val="en-US"/>
-        </w:rPr>
-        <w:t xml:space="preserve">All properties in this object type are optional.  To make use of this object type, at least one property </w:t>
-      </w:r>
-      <w:r>
-        <w:rPr>
-          <w:b/>
-          <w:bCs/>
-          <w:lang w:val="en-US"/>
-        </w:rPr>
-        <w:t>MUST</w:t>
-      </w:r>
-      <w:r>
-        <w:rPr>
-          <w:lang w:val="en-US"/>
-        </w:rPr>
-        <w:t xml:space="preserve"> be present.</w:t>
       </w:r>
     </w:p>
     <w:p>
@@ -8388,7 +8488,21 @@
                 <w:rFonts w:ascii="Arial" w:hAnsi="Arial" w:cs="Arial"/>
                 <w:color w:val="000000"/>
               </w:rPr>
-              <w:t>(optional)</w:t>
+              <w:t>(</w:t>
+            </w:r>
+            <w:r>
+              <w:rPr>
+                <w:rFonts w:ascii="Arial" w:hAnsi="Arial" w:cs="Arial"/>
+                <w:color w:val="000000"/>
+              </w:rPr>
+              <w:t>required</w:t>
+            </w:r>
+            <w:r>
+              <w:rPr>
+                <w:rFonts w:ascii="Arial" w:hAnsi="Arial" w:cs="Arial"/>
+                <w:color w:val="000000"/>
+              </w:rPr>
+              <w:t>)</w:t>
             </w:r>
           </w:p>
           <w:p>
@@ -9023,6 +9137,7 @@
                 <w:between w:val="nil"/>
               </w:pBdr>
             </w:pPr>
+            <w:proofErr w:type="gramStart"/>
             <w:r>
               <w:rPr>
                 <w:rFonts w:ascii="Consolas" w:eastAsia="Consolas" w:hAnsi="Consolas" w:cs="Consolas"/>
@@ -9031,6 +9146,7 @@
               </w:rPr>
               <w:t>open-vocab</w:t>
             </w:r>
+            <w:proofErr w:type="gramEnd"/>
           </w:p>
         </w:tc>
         <w:tc>
@@ -9938,6 +10054,7 @@
         <w:rPr>
           <w:lang w:val="en-US"/>
         </w:rPr>
+        <w:lastRenderedPageBreak/>
         <w:t xml:space="preserve">All properties in this object type are optional.  To make use of this object type, at least one property </w:t>
       </w:r>
       <w:r>
@@ -10143,7 +10260,6 @@
                 <w:bCs/>
                 <w:lang w:val="en-US"/>
               </w:rPr>
-              <w:lastRenderedPageBreak/>
               <w:t>permitted_nationalities</w:t>
             </w:r>
             <w:proofErr w:type="spellEnd"/>
@@ -10392,17 +10508,26 @@
               <w:rPr>
                 <w:lang w:val="en-US"/>
               </w:rPr>
-              <w:t>Geopolitical Entities, Names, and Codes (GENC) Standard Edition 1</w:t>
+              <w:t xml:space="preserve">Geopolitical Entities, Names, and Codes (GENC) Standard Edition </w:t>
+            </w:r>
+            <w:r>
+              <w:rPr>
+                <w:highlight w:val="yellow"/>
+                <w:lang w:val="en-US"/>
+              </w:rPr>
+              <w:t>1</w:t>
             </w:r>
             <w:r>
               <w:rPr>
                 <w:rStyle w:val="FootnoteReference"/>
+                <w:highlight w:val="yellow"/>
                 <w:lang w:val="en-US"/>
               </w:rPr>
               <w:footnoteReference w:id="2"/>
             </w:r>
             <w:r>
               <w:rPr>
+                <w:highlight w:val="yellow"/>
                 <w:lang w:val="en-US"/>
               </w:rPr>
               <w:t>.</w:t>
@@ -10508,6 +10633,7 @@
             <w:r>
               <w:t xml:space="preserve">of type </w:t>
             </w:r>
+            <w:proofErr w:type="gramStart"/>
             <w:r>
               <w:rPr>
                 <w:rFonts w:ascii="Consolas" w:eastAsia="Consolas" w:hAnsi="Consolas" w:cs="Consolas"/>
@@ -10516,6 +10642,7 @@
               </w:rPr>
               <w:t>open-vocab</w:t>
             </w:r>
+            <w:proofErr w:type="gramEnd"/>
           </w:p>
         </w:tc>
         <w:tc>
@@ -11439,16 +11566,8 @@
               <w:rPr>
                 <w:lang w:val="en-US"/>
               </w:rPr>
-              <w:t xml:space="preserve">either </w:t>
-            </w:r>
-            <w:proofErr w:type="spellStart"/>
-            <w:r>
-              <w:rPr>
-                <w:lang w:val="en-US"/>
-              </w:rPr>
               <w:t>either</w:t>
             </w:r>
-            <w:proofErr w:type="spellEnd"/>
             <w:r>
               <w:rPr>
                 <w:lang w:val="en-US"/>
@@ -11484,14 +11603,28 @@
                 <w:lang w:val="en-US"/>
               </w:rPr>
               <w:t xml:space="preserve"> </w:t>
+            </w:r>
+            <w:r>
+              <w:rPr>
+                <w:highlight w:val="yellow"/>
+                <w:lang w:val="en-US"/>
+              </w:rPr>
+              <w:t>“</w:t>
+            </w:r>
+            <w:r>
+              <w:rPr>
+                <w:rFonts w:eastAsia="Consolas"/>
+                <w:highlight w:val="yellow"/>
+              </w:rPr>
+              <w:t>ALL</w:t>
             </w:r>
             <w:r>
               <w:rPr>
                 <w:rFonts w:eastAsia="Consolas"/>
                 <w:color w:val="073763"/>
-                <w:shd w:val="clear" w:color="auto" w:fill="CFE2F3"/>
-              </w:rPr>
-              <w:t>ALL</w:t>
+                <w:highlight w:val="yellow"/>
+              </w:rPr>
+              <w:t>”</w:t>
             </w:r>
             <w:r>
               <w:rPr>
@@ -12469,7 +12602,7 @@
                 <w:color w:val="C7254E"/>
                 <w:shd w:val="clear" w:color="auto" w:fill="F9F2F4"/>
               </w:rPr>
-              <w:t>-rule-effect -</w:t>
+              <w:t>-rule-effect-</w:t>
             </w:r>
             <w:proofErr w:type="spellStart"/>
             <w:r>
@@ -13161,6 +13294,7 @@
                 <w:bCs/>
                 <w:lang w:val="en-US"/>
               </w:rPr>
+              <w:lastRenderedPageBreak/>
               <w:t>sci_controls</w:t>
             </w:r>
             <w:proofErr w:type="spellEnd"/>
@@ -13225,6 +13359,7 @@
             <w:r>
               <w:t xml:space="preserve">of type </w:t>
             </w:r>
+            <w:proofErr w:type="gramStart"/>
             <w:r>
               <w:rPr>
                 <w:rFonts w:ascii="Consolas" w:eastAsia="Consolas" w:hAnsi="Consolas" w:cs="Consolas"/>
@@ -13249,6 +13384,7 @@
               </w:rPr>
               <w:t>vocab</w:t>
             </w:r>
+            <w:proofErr w:type="gramEnd"/>
           </w:p>
         </w:tc>
         <w:tc>
@@ -13281,14 +13417,7 @@
               <w:rPr>
                 <w:lang w:val="en-US"/>
               </w:rPr>
-              <w:t xml:space="preserve">The appropriate values for the sensitive compartmented information (SCI) </w:t>
-            </w:r>
-            <w:r>
-              <w:rPr>
-                <w:lang w:val="en-US"/>
-              </w:rPr>
-              <w:lastRenderedPageBreak/>
-              <w:t xml:space="preserve">property are listed in </w:t>
+              <w:t xml:space="preserve">The appropriate values for the sensitive compartmented information (SCI) property are listed in </w:t>
             </w:r>
             <w:r>
               <w:rPr>
@@ -13417,7 +13546,6 @@
                 <w:bCs/>
                 <w:lang w:val="en-US"/>
               </w:rPr>
-              <w:lastRenderedPageBreak/>
               <w:t>logical_authority_category</w:t>
             </w:r>
             <w:proofErr w:type="spellEnd"/>
@@ -13482,6 +13610,7 @@
             <w:r>
               <w:t xml:space="preserve">of type </w:t>
             </w:r>
+            <w:proofErr w:type="gramStart"/>
             <w:r>
               <w:rPr>
                 <w:rFonts w:ascii="Consolas" w:eastAsia="Consolas" w:hAnsi="Consolas" w:cs="Consolas"/>
@@ -13490,6 +13619,7 @@
               </w:rPr>
               <w:t>open-vocab</w:t>
             </w:r>
+            <w:proofErr w:type="gramEnd"/>
           </w:p>
         </w:tc>
         <w:tc>
@@ -14693,6 +14823,7 @@
                 <w:bCs/>
                 <w:lang w:val="en-US"/>
               </w:rPr>
+              <w:lastRenderedPageBreak/>
               <w:t xml:space="preserve">shareability </w:t>
             </w:r>
             <w:r>
@@ -14922,7 +15053,6 @@
               <w:rPr>
                 <w:lang w:val="en-US"/>
               </w:rPr>
-              <w:lastRenderedPageBreak/>
               <w:t xml:space="preserve">The values of this property </w:t>
             </w:r>
             <w:r>
@@ -15045,7 +15175,6 @@
                 <w:bCs/>
                 <w:lang w:val="en-US"/>
               </w:rPr>
-              <w:lastRenderedPageBreak/>
               <w:t>e</w:t>
             </w:r>
             <w:r>
@@ -15804,6 +15933,7 @@
             <w:r>
               <w:t xml:space="preserve">of type </w:t>
             </w:r>
+            <w:proofErr w:type="gramStart"/>
             <w:r>
               <w:rPr>
                 <w:rFonts w:ascii="Consolas" w:eastAsia="Consolas" w:hAnsi="Consolas" w:cs="Consolas"/>
@@ -15812,6 +15942,7 @@
               </w:rPr>
               <w:t>open-vocab</w:t>
             </w:r>
+            <w:proofErr w:type="gramEnd"/>
           </w:p>
         </w:tc>
         <w:tc>
@@ -16133,16 +16264,14 @@
         </w:rPr>
         <w:t>-</w:t>
       </w:r>
-      <w:proofErr w:type="spellStart"/>
       <w:r>
         <w:rPr>
           <w:rFonts w:ascii="Consolas" w:eastAsia="Consolas" w:hAnsi="Consolas" w:cs="Consolas"/>
           <w:color w:val="C7254E"/>
           <w:shd w:val="clear" w:color="auto" w:fill="F9F2F4"/>
         </w:rPr>
-        <w:t>acs</w:t>
-      </w:r>
-      <w:proofErr w:type="spellEnd"/>
+        <w:t>as</w:t>
+      </w:r>
       <w:r>
         <w:rPr>
           <w:rFonts w:ascii="Consolas" w:eastAsia="Consolas" w:hAnsi="Consolas" w:cs="Consolas"/>
@@ -16245,6 +16374,7 @@
                 <w:b/>
                 <w:color w:val="FFFFFF"/>
               </w:rPr>
+              <w:lastRenderedPageBreak/>
               <w:t>Vocabulary Value</w:t>
             </w:r>
           </w:p>
@@ -16403,7 +16533,6 @@
                 <w:szCs w:val="20"/>
                 <w:shd w:val="clear" w:color="auto" w:fill="CFE2F3"/>
               </w:rPr>
-              <w:lastRenderedPageBreak/>
               <w:t>IDSRC</w:t>
             </w:r>
             <w:r>
@@ -17027,6 +17156,7 @@
         <w:pStyle w:val="Heading2"/>
       </w:pPr>
       <w:r>
+        <w:lastRenderedPageBreak/>
         <w:t>2.11</w:t>
       </w:r>
       <w:r>
@@ -17180,7 +17310,6 @@
                 <w:b/>
                 <w:color w:val="FFFFFF"/>
               </w:rPr>
-              <w:lastRenderedPageBreak/>
               <w:t>Vocabulary Value</w:t>
             </w:r>
           </w:p>
@@ -18191,7 +18320,6 @@
                 <w:lang w:val="en-US"/>
               </w:rPr>
             </w:pPr>
-            <w:commentRangeStart w:id="20"/>
             <w:r>
               <w:rPr>
                 <w:rFonts w:eastAsia="Consolas"/>
@@ -18230,14 +18358,19 @@
               <w:t>Indicates that the resource</w:t>
             </w:r>
             <w:r>
-              <w:t xml:space="preserve"> contains information important to understanding the threat.  </w:t>
-            </w:r>
-            <w:commentRangeEnd w:id="20"/>
-            <w:r>
-              <w:rPr>
-                <w:rStyle w:val="CommentReference"/>
-              </w:rPr>
-              <w:commentReference w:id="20"/>
+              <w:t xml:space="preserve"> contains information important to understanding the</w:t>
+            </w:r>
+            <w:r>
+              <w:t xml:space="preserve"> </w:t>
+            </w:r>
+            <w:r>
+              <w:rPr>
+                <w:highlight w:val="yellow"/>
+              </w:rPr>
+              <w:t>cyber</w:t>
+            </w:r>
+            <w:r>
+              <w:t xml:space="preserve"> threat.  </w:t>
             </w:r>
           </w:p>
         </w:tc>
@@ -18271,6 +18404,7 @@
                 <w:shd w:val="clear" w:color="auto" w:fill="CFE2F3"/>
                 <w:lang w:val="en-US"/>
               </w:rPr>
+              <w:lastRenderedPageBreak/>
               <w:t>PII-NECESSARY-TO-UNDERSTAND-THREAT</w:t>
             </w:r>
           </w:p>
@@ -18327,7 +18461,6 @@
                 <w:shd w:val="clear" w:color="auto" w:fill="CFE2F3"/>
                 <w:lang w:val="en-US"/>
               </w:rPr>
-              <w:lastRenderedPageBreak/>
               <w:t>NO-</w:t>
             </w:r>
             <w:r>
@@ -18359,13 +18492,7 @@
             </w:r>
             <w:proofErr w:type="gramEnd"/>
             <w:r>
-              <w:t xml:space="preserve"> identifiable</w:t>
-            </w:r>
-            <w:r>
-              <w:t xml:space="preserve"> Information </w:t>
-            </w:r>
-            <w:r>
-              <w:t>(PII) is not present.</w:t>
+              <w:t xml:space="preserve"> identifiable Information (PII) is not present.</w:t>
             </w:r>
           </w:p>
         </w:tc>
@@ -18399,16 +18526,7 @@
                 <w:shd w:val="clear" w:color="auto" w:fill="CFE2F3"/>
                 <w:lang w:val="en-US"/>
               </w:rPr>
-              <w:t>PUBRE</w:t>
-            </w:r>
-            <w:r>
-              <w:rPr>
-                <w:rFonts w:eastAsia="Consolas"/>
-                <w:color w:val="073763"/>
-                <w:shd w:val="clear" w:color="auto" w:fill="CFE2F3"/>
-                <w:lang w:val="en-US"/>
-              </w:rPr>
-              <w:t>L</w:t>
+              <w:t>PUBREL</w:t>
             </w:r>
           </w:p>
         </w:tc>
@@ -18873,9 +18991,17 @@
               </w:rPr>
             </w:pPr>
             <w:r>
+              <w:rPr>
+                <w:sz w:val="22"/>
+                <w:szCs w:val="22"/>
+              </w:rPr>
               <w:t>The CISAPROPRIETARY caveat marking indicates that the resource must observe appropriate restrictions as requested by the originator in accordance with the Cybersecurity Information Sharing Act of 2015</w:t>
             </w:r>
             <w:r>
+              <w:rPr>
+                <w:sz w:val="22"/>
+                <w:szCs w:val="22"/>
+              </w:rPr>
               <w:t>.</w:t>
             </w:r>
           </w:p>
@@ -19231,6 +19357,7 @@
                 <w:szCs w:val="20"/>
                 <w:shd w:val="clear" w:color="auto" w:fill="CFE2F3"/>
               </w:rPr>
+              <w:lastRenderedPageBreak/>
               <w:t>LES</w:t>
             </w:r>
           </w:p>
@@ -19379,7 +19506,6 @@
                 <w:shd w:val="clear" w:color="auto" w:fill="CFE2F3"/>
                 <w:lang w:val="en-US"/>
               </w:rPr>
-              <w:lastRenderedPageBreak/>
               <w:t>PII</w:t>
             </w:r>
           </w:p>
@@ -22822,6 +22948,7 @@
           <w:right w:val="nil"/>
           <w:between w:val="nil"/>
         </w:pBdr>
+        <w:ind w:left="720" w:firstLine="720"/>
         <w:rPr>
           <w:rFonts w:ascii="Consolas" w:eastAsia="Consolas" w:hAnsi="Consolas" w:cs="Consolas"/>
           <w:iCs/>
@@ -22832,18 +22959,6 @@
           <w:lang w:val="en-US"/>
         </w:rPr>
       </w:pPr>
-      <w:r>
-        <w:rPr>
-          <w:rFonts w:ascii="Consolas" w:eastAsia="Consolas" w:hAnsi="Consolas" w:cs="Consolas"/>
-          <w:iCs/>
-          <w:color w:val="000000"/>
-          <w:sz w:val="18"/>
-          <w:szCs w:val="18"/>
-          <w:shd w:val="clear" w:color="auto" w:fill="EFEFEF"/>
-          <w:lang w:val="en-US"/>
-        </w:rPr>
-        <w:t xml:space="preserve">               </w:t>
-      </w:r>
       <w:r>
         <w:rPr>
           <w:rFonts w:ascii="Consolas" w:eastAsia="Consolas" w:hAnsi="Consolas" w:cs="Consolas"/>
@@ -23252,6 +23367,7 @@
           <w:right w:val="nil"/>
           <w:between w:val="nil"/>
         </w:pBdr>
+        <w:ind w:left="720" w:firstLine="720"/>
         <w:rPr>
           <w:rFonts w:ascii="Consolas" w:eastAsia="Consolas" w:hAnsi="Consolas" w:cs="Consolas"/>
           <w:iCs/>
@@ -23262,18 +23378,6 @@
           <w:lang w:val="en-US"/>
         </w:rPr>
       </w:pPr>
-      <w:r>
-        <w:rPr>
-          <w:rFonts w:ascii="Consolas" w:eastAsia="Consolas" w:hAnsi="Consolas" w:cs="Consolas"/>
-          <w:iCs/>
-          <w:color w:val="000000"/>
-          <w:sz w:val="18"/>
-          <w:szCs w:val="18"/>
-          <w:shd w:val="clear" w:color="auto" w:fill="EFEFEF"/>
-          <w:lang w:val="en-US"/>
-        </w:rPr>
-        <w:t xml:space="preserve">               </w:t>
-      </w:r>
       <w:r>
         <w:rPr>
           <w:rFonts w:ascii="Consolas" w:eastAsia="Consolas" w:hAnsi="Consolas" w:cs="Consolas"/>
@@ -23296,6 +23400,7 @@
           <w:right w:val="nil"/>
           <w:between w:val="nil"/>
         </w:pBdr>
+        <w:ind w:left="720" w:firstLine="720"/>
         <w:rPr>
           <w:rFonts w:ascii="Consolas" w:eastAsia="Consolas" w:hAnsi="Consolas" w:cs="Consolas"/>
           <w:iCs/>
@@ -23306,18 +23411,6 @@
           <w:lang w:val="en-US"/>
         </w:rPr>
       </w:pPr>
-      <w:r>
-        <w:rPr>
-          <w:rFonts w:ascii="Consolas" w:eastAsia="Consolas" w:hAnsi="Consolas" w:cs="Consolas"/>
-          <w:iCs/>
-          <w:color w:val="000000"/>
-          <w:sz w:val="18"/>
-          <w:szCs w:val="18"/>
-          <w:shd w:val="clear" w:color="auto" w:fill="EFEFEF"/>
-          <w:lang w:val="en-US"/>
-        </w:rPr>
-        <w:t xml:space="preserve">               </w:t>
-      </w:r>
       <w:r>
         <w:rPr>
           <w:rFonts w:ascii="Consolas" w:eastAsia="Consolas" w:hAnsi="Consolas" w:cs="Consolas"/>
@@ -23924,6 +24017,7 @@
           <w:shd w:val="clear" w:color="auto" w:fill="EFEFEF"/>
           <w:lang w:val="en-US"/>
         </w:rPr>
+        <w:lastRenderedPageBreak/>
         <w:tab/>
       </w:r>
       <w:r>
@@ -24261,6 +24355,7 @@
           <w:right w:val="nil"/>
           <w:between w:val="nil"/>
         </w:pBdr>
+        <w:ind w:left="1440" w:firstLine="720"/>
         <w:rPr>
           <w:rFonts w:ascii="Consolas" w:eastAsia="Consolas" w:hAnsi="Consolas" w:cs="Consolas"/>
           <w:iCs/>
@@ -24271,18 +24366,6 @@
           <w:lang w:val="en-US"/>
         </w:rPr>
       </w:pPr>
-      <w:r>
-        <w:rPr>
-          <w:rFonts w:ascii="Consolas" w:eastAsia="Consolas" w:hAnsi="Consolas" w:cs="Consolas"/>
-          <w:iCs/>
-          <w:color w:val="000000"/>
-          <w:sz w:val="18"/>
-          <w:szCs w:val="18"/>
-          <w:shd w:val="clear" w:color="auto" w:fill="EFEFEF"/>
-          <w:lang w:val="en-US"/>
-        </w:rPr>
-        <w:t xml:space="preserve">                     </w:t>
-      </w:r>
       <w:r>
         <w:rPr>
           <w:rFonts w:ascii="Consolas" w:eastAsia="Consolas" w:hAnsi="Consolas" w:cs="Consolas"/>
@@ -24337,7 +24420,6 @@
           <w:shd w:val="clear" w:color="auto" w:fill="EFEFEF"/>
           <w:lang w:val="en-US"/>
         </w:rPr>
-        <w:lastRenderedPageBreak/>
         <w:tab/>
       </w:r>
       <w:r>
@@ -24399,6 +24481,7 @@
           <w:right w:val="nil"/>
           <w:between w:val="nil"/>
         </w:pBdr>
+        <w:ind w:left="1440"/>
         <w:rPr>
           <w:rFonts w:ascii="Consolas" w:eastAsia="Consolas" w:hAnsi="Consolas" w:cs="Consolas"/>
           <w:iCs/>
@@ -24409,18 +24492,6 @@
           <w:lang w:val="en-US"/>
         </w:rPr>
       </w:pPr>
-      <w:r>
-        <w:rPr>
-          <w:rFonts w:ascii="Consolas" w:eastAsia="Consolas" w:hAnsi="Consolas" w:cs="Consolas"/>
-          <w:iCs/>
-          <w:color w:val="000000"/>
-          <w:sz w:val="18"/>
-          <w:szCs w:val="18"/>
-          <w:shd w:val="clear" w:color="auto" w:fill="EFEFEF"/>
-          <w:lang w:val="en-US"/>
-        </w:rPr>
-        <w:t xml:space="preserve">               </w:t>
-      </w:r>
       <w:r>
         <w:rPr>
           <w:rFonts w:ascii="Consolas" w:eastAsia="Consolas" w:hAnsi="Consolas" w:cs="Consolas"/>
@@ -24765,64 +24836,51 @@
     </w:p>
     <w:p>
       <w:pPr>
-        <w:shd w:val="clear" w:color="auto" w:fill="FFFFFF"/>
-        <w:tabs>
-          <w:tab w:val="left" w:pos="916"/>
-          <w:tab w:val="left" w:pos="1832"/>
-          <w:tab w:val="left" w:pos="2748"/>
-          <w:tab w:val="left" w:pos="3664"/>
-          <w:tab w:val="left" w:pos="4580"/>
-          <w:tab w:val="left" w:pos="5496"/>
-          <w:tab w:val="left" w:pos="6412"/>
-          <w:tab w:val="left" w:pos="7328"/>
-          <w:tab w:val="left" w:pos="8244"/>
-          <w:tab w:val="left" w:pos="9160"/>
-          <w:tab w:val="left" w:pos="10076"/>
-          <w:tab w:val="left" w:pos="10992"/>
-          <w:tab w:val="left" w:pos="11908"/>
-          <w:tab w:val="left" w:pos="12824"/>
-          <w:tab w:val="left" w:pos="13740"/>
-          <w:tab w:val="left" w:pos="14656"/>
-        </w:tabs>
         <w:spacing w:line="240" w:lineRule="auto"/>
         <w:rPr>
-          <w:rFonts w:ascii="Consolas" w:eastAsia="Consolas" w:hAnsi="Consolas" w:cs="Consolas"/>
-          <w:iCs/>
-          <w:color w:val="000000"/>
-          <w:sz w:val="18"/>
-          <w:szCs w:val="18"/>
-          <w:shd w:val="clear" w:color="auto" w:fill="EFEFEF"/>
+          <w:rFonts w:eastAsia="Times New Roman"/>
           <w:lang w:val="en-US"/>
         </w:rPr>
       </w:pPr>
       <w:r>
-        <w:t xml:space="preserve">The following example describes an ACS marking definition at the </w:t>
-      </w:r>
-      <w:r>
-        <w:t>Unclassified</w:t>
-      </w:r>
+        <w:t xml:space="preserve">The following example describes an ACS marking definition at the Unclassified </w:t>
+      </w:r>
+      <w:proofErr w:type="gramStart"/>
+      <w:r>
+        <w:t>level, but</w:t>
+      </w:r>
+      <w:proofErr w:type="gramEnd"/>
       <w:r>
         <w:t xml:space="preserve"> </w:t>
       </w:r>
-      <w:proofErr w:type="gramStart"/>
-      <w:r>
-        <w:t>level, but</w:t>
-      </w:r>
-      <w:proofErr w:type="gramEnd"/>
-      <w:r>
+      <w:r>
+        <w:t>determined to be</w:t>
+      </w:r>
+      <w:r>
+        <w:t xml:space="preserve"> FOUO</w:t>
+      </w:r>
+      <w:r>
+        <w:t>.</w:t>
+      </w:r>
+      <w:r>
+        <w:t xml:space="preserve">  It was created on 27 June 2016 by the NSA.  It can be used within DHS/CISA</w:t>
+      </w:r>
+      <w:r>
+        <w:rPr>
+          <w:rFonts w:eastAsia="Times New Roman"/>
+          <w:lang w:val="en-US"/>
+        </w:rPr>
+        <w:t>, shared on AIS and with other known entities,</w:t>
+      </w:r>
+      <w:r>
+        <w:rPr>
+          <w:rFonts w:eastAsia="Times New Roman"/>
+          <w:lang w:val="en-US"/>
+        </w:rPr>
         <w:t xml:space="preserve"> </w:t>
       </w:r>
       <w:r>
-        <w:t>determined to be</w:t>
-      </w:r>
-      <w:r>
-        <w:t xml:space="preserve"> FOUO</w:t>
-      </w:r>
-      <w:r>
-        <w:t>.</w:t>
-      </w:r>
-      <w:r>
-        <w:t xml:space="preserve">  It was created on 27 June 2016 by the NSA.  It can be used within DHS/CISA but cannot be shared with anonymous entities.</w:t>
+        <w:t>but cannot be shared with anonymous entities.</w:t>
       </w:r>
     </w:p>
     <w:p>
@@ -25580,7 +25638,7 @@
           <w:szCs w:val="18"/>
           <w:shd w:val="clear" w:color="auto" w:fill="EFEFEF"/>
         </w:rPr>
-        <w:t>deny</w:t>
+        <w:t>permit</w:t>
       </w:r>
       <w:r>
         <w:rPr>
@@ -26668,7 +26726,31 @@
           <w:shd w:val="clear" w:color="auto" w:fill="EFEFEF"/>
           <w:lang w:val="en-US"/>
         </w:rPr>
-        <w:t>": "permit"</w:t>
+        <w:t>": "</w:t>
+      </w:r>
+      <w:r>
+        <w:rPr>
+          <w:rFonts w:ascii="Consolas" w:eastAsia="Consolas" w:hAnsi="Consolas" w:cs="Consolas"/>
+          <w:iCs/>
+          <w:color w:val="000000"/>
+          <w:sz w:val="18"/>
+          <w:szCs w:val="18"/>
+          <w:shd w:val="clear" w:color="auto" w:fill="EFEFEF"/>
+          <w:lang w:val="en-US"/>
+        </w:rPr>
+        <w:t>deny</w:t>
+      </w:r>
+      <w:r>
+        <w:rPr>
+          <w:rFonts w:ascii="Consolas" w:eastAsia="Consolas" w:hAnsi="Consolas" w:cs="Consolas"/>
+          <w:iCs/>
+          <w:color w:val="000000"/>
+          <w:sz w:val="18"/>
+          <w:szCs w:val="18"/>
+          <w:shd w:val="clear" w:color="auto" w:fill="EFEFEF"/>
+          <w:lang w:val="en-US"/>
+        </w:rPr>
+        <w:t>"</w:t>
       </w:r>
     </w:p>
     <w:p>
@@ -27142,6 +27224,18 @@
           <w:lang w:val="en-US"/>
         </w:rPr>
         <w:br/>
+      </w:r>
+      <w:r>
+        <w:rPr>
+          <w:rFonts w:ascii="Consolas" w:eastAsia="Consolas" w:hAnsi="Consolas" w:cs="Consolas"/>
+          <w:iCs/>
+          <w:color w:val="000000"/>
+          <w:sz w:val="18"/>
+          <w:szCs w:val="18"/>
+          <w:shd w:val="clear" w:color="auto" w:fill="EFEFEF"/>
+          <w:lang w:val="en-US"/>
+        </w:rPr>
+        <w:lastRenderedPageBreak/>
         <w:t xml:space="preserve">    }</w:t>
       </w:r>
       <w:r>
@@ -28307,7 +28401,7 @@
       <w:pPr>
         <w:pStyle w:val="Heading1"/>
       </w:pPr>
-      <w:bookmarkStart w:id="21" w:name="_Toc13663205"/>
+      <w:bookmarkStart w:id="20" w:name="_Toc13663205"/>
       <w:bookmarkEnd w:id="13"/>
       <w:r>
         <w:t>​</w:t>
@@ -28326,7 +28420,7 @@
       <w:r>
         <w:t> </w:t>
       </w:r>
-      <w:bookmarkEnd w:id="21"/>
+      <w:bookmarkEnd w:id="20"/>
       <w:r>
         <w:t>ACS High-Water Data Marking</w:t>
       </w:r>
@@ -28849,6 +28943,7 @@
           <w:bCs/>
           <w:lang w:val="en-US"/>
         </w:rPr>
+        <w:lastRenderedPageBreak/>
         <w:t xml:space="preserve">The marking definition referred to in the above example can be found in section 2.18.  The assumption in this example is </w:t>
       </w:r>
       <w:r>
@@ -28924,7 +29019,7 @@
       <w:pPr>
         <w:pStyle w:val="Heading1"/>
       </w:pPr>
-      <w:bookmarkStart w:id="22" w:name="_Toc528065185"/>
+      <w:bookmarkStart w:id="21" w:name="_Toc528065185"/>
       <w:r>
         <w:lastRenderedPageBreak/>
         <w:t>​</w:t>
@@ -28938,7 +29033,7 @@
       <w:r>
         <w:t>. Revision History</w:t>
       </w:r>
-      <w:bookmarkEnd w:id="22"/>
+      <w:bookmarkEnd w:id="21"/>
     </w:p>
     <w:p>
       <w:pPr>
@@ -29296,8 +29391,13 @@
             </w:r>
             <w:r>
               <w:tab/>
-              <w:t xml:space="preserve"> Lachapelle</w:t>
-            </w:r>
+              <w:t xml:space="preserve"> </w:t>
+            </w:r>
+            <w:proofErr w:type="spellStart"/>
+            <w:r>
+              <w:t>Lachapelle</w:t>
+            </w:r>
+            <w:proofErr w:type="spellEnd"/>
           </w:p>
           <w:p>
             <w:pPr>
@@ -29391,8 +29491,13 @@
             </w:r>
             <w:r>
               <w:tab/>
-              <w:t xml:space="preserve"> Schweinhart</w:t>
-            </w:r>
+              <w:t xml:space="preserve"> </w:t>
+            </w:r>
+            <w:proofErr w:type="spellStart"/>
+            <w:r>
+              <w:t>Schweinhart</w:t>
+            </w:r>
+            <w:proofErr w:type="spellEnd"/>
           </w:p>
           <w:p>
             <w:pPr>
@@ -29410,8 +29515,13 @@
             </w:r>
             <w:r>
               <w:tab/>
-              <w:t xml:space="preserve"> Simunich</w:t>
-            </w:r>
+              <w:t xml:space="preserve"> </w:t>
+            </w:r>
+            <w:proofErr w:type="spellStart"/>
+            <w:r>
+              <w:t>Simunich</w:t>
+            </w:r>
+            <w:proofErr w:type="spellEnd"/>
           </w:p>
           <w:p>
             <w:pPr>
@@ -29656,8 +29766,13 @@
             </w:r>
             <w:r>
               <w:tab/>
-              <w:t xml:space="preserve"> Lachapelle</w:t>
-            </w:r>
+              <w:t xml:space="preserve"> </w:t>
+            </w:r>
+            <w:proofErr w:type="spellStart"/>
+            <w:r>
+              <w:t>Lachapelle</w:t>
+            </w:r>
+            <w:proofErr w:type="spellEnd"/>
           </w:p>
           <w:p>
             <w:pPr>
@@ -29751,8 +29866,13 @@
             </w:r>
             <w:r>
               <w:tab/>
-              <w:t xml:space="preserve"> Schweinhart</w:t>
-            </w:r>
+              <w:t xml:space="preserve"> </w:t>
+            </w:r>
+            <w:proofErr w:type="spellStart"/>
+            <w:r>
+              <w:t>Schweinhart</w:t>
+            </w:r>
+            <w:proofErr w:type="spellEnd"/>
           </w:p>
           <w:p>
             <w:pPr>
@@ -29770,8 +29890,13 @@
             </w:r>
             <w:r>
               <w:tab/>
-              <w:t xml:space="preserve"> Simunich</w:t>
-            </w:r>
+              <w:t xml:space="preserve"> </w:t>
+            </w:r>
+            <w:proofErr w:type="spellStart"/>
+            <w:r>
+              <w:t>Simunich</w:t>
+            </w:r>
+            <w:proofErr w:type="spellEnd"/>
           </w:p>
           <w:p>
             <w:pPr>
@@ -30093,8 +30218,13 @@
             </w:r>
             <w:r>
               <w:tab/>
-              <w:t xml:space="preserve"> Simunich</w:t>
-            </w:r>
+              <w:t xml:space="preserve"> </w:t>
+            </w:r>
+            <w:proofErr w:type="spellStart"/>
+            <w:r>
+              <w:t>Simunich</w:t>
+            </w:r>
+            <w:proofErr w:type="spellEnd"/>
           </w:p>
           <w:p>
             <w:pPr>
@@ -30147,9 +30277,11 @@
             <w:r>
               <w:t xml:space="preserve">    </w:t>
             </w:r>
+            <w:proofErr w:type="spellStart"/>
             <w:r>
               <w:t>Tumbarello</w:t>
             </w:r>
+            <w:proofErr w:type="spellEnd"/>
           </w:p>
         </w:tc>
         <w:tc>
@@ -30351,8 +30483,8 @@
     </w:p>
     <w:p/>
     <w:sectPr>
-      <w:footerReference w:type="even" r:id="rId14"/>
-      <w:footerReference w:type="default" r:id="rId15"/>
+      <w:footerReference w:type="even" r:id="rId10"/>
+      <w:footerReference w:type="default" r:id="rId11"/>
       <w:pgSz w:w="12240" w:h="15840"/>
       <w:pgMar w:top="1440" w:right="1440" w:bottom="1440" w:left="1440" w:header="720" w:footer="720" w:gutter="0"/>
       <w:cols w:space="720"/>
@@ -30360,45 +30492,6 @@
     </w:sectPr>
   </w:body>
 </w:document>
-</file>
-
-<file path=word/comments.xml><?xml version="1.0" encoding="utf-8"?>
-<w:comments xmlns:wpc="http://schemas.microsoft.com/office/word/2010/wordprocessingCanvas" xmlns:cx="http://schemas.microsoft.com/office/drawing/2014/chartex" xmlns:cx1="http://schemas.microsoft.com/office/drawing/2015/9/8/chartex" xmlns:cx2="http://schemas.microsoft.com/office/drawing/2015/10/21/chartex" xmlns:cx3="http://schemas.microsoft.com/office/drawing/2016/5/9/chartex" xmlns:cx4="http://schemas.microsoft.com/office/drawing/2016/5/10/chartex" xmlns:cx5="http://schemas.microsoft.com/office/drawing/2016/5/11/chartex" xmlns:cx6="http://schemas.microsoft.com/office/drawing/2016/5/12/chartex" xmlns:cx7="http://schemas.microsoft.com/office/drawing/2016/5/13/chartex" xmlns:cx8="http://schemas.microsoft.com/office/drawing/2016/5/14/chartex" xmlns:mc="http://schemas.openxmlformats.org/markup-compatibility/2006" xmlns:aink="http://schemas.microsoft.com/office/drawing/2016/ink" xmlns:am3d="http://schemas.microsoft.com/office/drawing/2017/model3d" xmlns:o="urn:schemas-microsoft-com:office:office" xmlns:r="http://schemas.openxmlformats.org/officeDocument/2006/relationships" xmlns:m="http://schemas.openxmlformats.org/officeDocument/2006/math" xmlns:v="urn:schemas-microsoft-com:vml" xmlns:wp14="http://schemas.microsoft.com/office/word/2010/wordprocessingDrawing" xmlns:wp="http://schemas.openxmlformats.org/drawingml/2006/wordprocessingDrawing" xmlns:w10="urn:schemas-microsoft-com:office:word" xmlns:w="http://schemas.openxmlformats.org/wordprocessingml/2006/main" xmlns:w14="http://schemas.microsoft.com/office/word/2010/wordml" xmlns:w15="http://schemas.microsoft.com/office/word/2012/wordml" xmlns:w16cex="http://schemas.microsoft.com/office/word/2018/wordml/cex" xmlns:w16cid="http://schemas.microsoft.com/office/word/2016/wordml/cid" xmlns:w16="http://schemas.microsoft.com/office/word/2018/wordml" xmlns:w16se="http://schemas.microsoft.com/office/word/2015/wordml/symex" xmlns:wpg="http://schemas.microsoft.com/office/word/2010/wordprocessingGroup" xmlns:wpi="http://schemas.microsoft.com/office/word/2010/wordprocessingInk" xmlns:wne="http://schemas.microsoft.com/office/word/2006/wordml" xmlns:wps="http://schemas.microsoft.com/office/word/2010/wordprocessingShape" mc:Ignorable="w14 w15 w16se w16cid w16 w16cex wp14">
-  <w:comment w:id="20" w:author="Rich Piazza" w:date="2020-07-19T10:40:00Z" w:initials="RP">
-    <w:p>
-      <w:pPr>
-        <w:pStyle w:val="CommentText"/>
-      </w:pPr>
-      <w:r>
-        <w:rPr>
-          <w:rStyle w:val="CommentReference"/>
-        </w:rPr>
-        <w:annotationRef/>
-      </w:r>
-      <w:r>
-        <w:t>New entry</w:t>
-      </w:r>
-    </w:p>
-  </w:comment>
-</w:comments>
-</file>
-
-<file path=word/commentsExtended.xml><?xml version="1.0" encoding="utf-8"?>
-<w15:commentsEx xmlns:wpc="http://schemas.microsoft.com/office/word/2010/wordprocessingCanvas" xmlns:cx="http://schemas.microsoft.com/office/drawing/2014/chartex" xmlns:cx1="http://schemas.microsoft.com/office/drawing/2015/9/8/chartex" xmlns:cx2="http://schemas.microsoft.com/office/drawing/2015/10/21/chartex" xmlns:cx3="http://schemas.microsoft.com/office/drawing/2016/5/9/chartex" xmlns:cx4="http://schemas.microsoft.com/office/drawing/2016/5/10/chartex" xmlns:cx5="http://schemas.microsoft.com/office/drawing/2016/5/11/chartex" xmlns:cx6="http://schemas.microsoft.com/office/drawing/2016/5/12/chartex" xmlns:cx7="http://schemas.microsoft.com/office/drawing/2016/5/13/chartex" xmlns:cx8="http://schemas.microsoft.com/office/drawing/2016/5/14/chartex" xmlns:mc="http://schemas.openxmlformats.org/markup-compatibility/2006" xmlns:aink="http://schemas.microsoft.com/office/drawing/2016/ink" xmlns:am3d="http://schemas.microsoft.com/office/drawing/2017/model3d" xmlns:o="urn:schemas-microsoft-com:office:office" xmlns:r="http://schemas.openxmlformats.org/officeDocument/2006/relationships" xmlns:m="http://schemas.openxmlformats.org/officeDocument/2006/math" xmlns:v="urn:schemas-microsoft-com:vml" xmlns:wp14="http://schemas.microsoft.com/office/word/2010/wordprocessingDrawing" xmlns:wp="http://schemas.openxmlformats.org/drawingml/2006/wordprocessingDrawing" xmlns:w10="urn:schemas-microsoft-com:office:word" xmlns:w="http://schemas.openxmlformats.org/wordprocessingml/2006/main" xmlns:w14="http://schemas.microsoft.com/office/word/2010/wordml" xmlns:w15="http://schemas.microsoft.com/office/word/2012/wordml" xmlns:w16cex="http://schemas.microsoft.com/office/word/2018/wordml/cex" xmlns:w16cid="http://schemas.microsoft.com/office/word/2016/wordml/cid" xmlns:w16="http://schemas.microsoft.com/office/word/2018/wordml" xmlns:w16se="http://schemas.microsoft.com/office/word/2015/wordml/symex" xmlns:wpg="http://schemas.microsoft.com/office/word/2010/wordprocessingGroup" xmlns:wpi="http://schemas.microsoft.com/office/word/2010/wordprocessingInk" xmlns:wne="http://schemas.microsoft.com/office/word/2006/wordml" xmlns:wps="http://schemas.microsoft.com/office/word/2010/wordprocessingShape" mc:Ignorable="w14 w15 w16se w16cid w16 w16cex wp14">
-  <w15:commentEx w15:paraId="50B7C474" w15:done="0"/>
-</w15:commentsEx>
-</file>
-
-<file path=word/commentsExtensible.xml><?xml version="1.0" encoding="utf-8"?>
-<w16cex:commentsExtensible xmlns:wpc="http://schemas.microsoft.com/office/word/2010/wordprocessingCanvas" xmlns:cx="http://schemas.microsoft.com/office/drawing/2014/chartex" xmlns:cx1="http://schemas.microsoft.com/office/drawing/2015/9/8/chartex" xmlns:cx2="http://schemas.microsoft.com/office/drawing/2015/10/21/chartex" xmlns:cx3="http://schemas.microsoft.com/office/drawing/2016/5/9/chartex" xmlns:cx4="http://schemas.microsoft.com/office/drawing/2016/5/10/chartex" xmlns:cx5="http://schemas.microsoft.com/office/drawing/2016/5/11/chartex" xmlns:cx6="http://schemas.microsoft.com/office/drawing/2016/5/12/chartex" xmlns:cx7="http://schemas.microsoft.com/office/drawing/2016/5/13/chartex" xmlns:cx8="http://schemas.microsoft.com/office/drawing/2016/5/14/chartex" xmlns:mc="http://schemas.openxmlformats.org/markup-compatibility/2006" xmlns:aink="http://schemas.microsoft.com/office/drawing/2016/ink" xmlns:am3d="http://schemas.microsoft.com/office/drawing/2017/model3d" xmlns:o="urn:schemas-microsoft-com:office:office" xmlns:r="http://schemas.openxmlformats.org/officeDocument/2006/relationships" xmlns:m="http://schemas.openxmlformats.org/officeDocument/2006/math" xmlns:v="urn:schemas-microsoft-com:vml" xmlns:wp14="http://schemas.microsoft.com/office/word/2010/wordprocessingDrawing" xmlns:wp="http://schemas.openxmlformats.org/drawingml/2006/wordprocessingDrawing" xmlns:w10="urn:schemas-microsoft-com:office:word" xmlns:w="http://schemas.openxmlformats.org/wordprocessingml/2006/main" xmlns:w14="http://schemas.microsoft.com/office/word/2010/wordml" xmlns:w15="http://schemas.microsoft.com/office/word/2012/wordml" xmlns:w16cex="http://schemas.microsoft.com/office/word/2018/wordml/cex" xmlns:w16cid="http://schemas.microsoft.com/office/word/2016/wordml/cid" xmlns:w16="http://schemas.microsoft.com/office/word/2018/wordml" xmlns:w16se="http://schemas.microsoft.com/office/word/2015/wordml/symex" xmlns:wpg="http://schemas.microsoft.com/office/word/2010/wordprocessingGroup" xmlns:wpi="http://schemas.microsoft.com/office/word/2010/wordprocessingInk" xmlns:wne="http://schemas.microsoft.com/office/word/2006/wordml" xmlns:wps="http://schemas.microsoft.com/office/word/2010/wordprocessingShape" mc:Ignorable="w14 w15 w16se w16cid w16 w16cex wp14">
-  <w16cex:commentExtensible w16cex:durableId="22BEA19F" w16cex:dateUtc="2020-07-19T14:40:00Z"/>
-</w16cex:commentsExtensible>
-</file>
-
-<file path=word/commentsIds.xml><?xml version="1.0" encoding="utf-8"?>
-<w16cid:commentsIds xmlns:wpc="http://schemas.microsoft.com/office/word/2010/wordprocessingCanvas" xmlns:cx="http://schemas.microsoft.com/office/drawing/2014/chartex" xmlns:cx1="http://schemas.microsoft.com/office/drawing/2015/9/8/chartex" xmlns:cx2="http://schemas.microsoft.com/office/drawing/2015/10/21/chartex" xmlns:cx3="http://schemas.microsoft.com/office/drawing/2016/5/9/chartex" xmlns:cx4="http://schemas.microsoft.com/office/drawing/2016/5/10/chartex" xmlns:cx5="http://schemas.microsoft.com/office/drawing/2016/5/11/chartex" xmlns:cx6="http://schemas.microsoft.com/office/drawing/2016/5/12/chartex" xmlns:cx7="http://schemas.microsoft.com/office/drawing/2016/5/13/chartex" xmlns:cx8="http://schemas.microsoft.com/office/drawing/2016/5/14/chartex" xmlns:mc="http://schemas.openxmlformats.org/markup-compatibility/2006" xmlns:aink="http://schemas.microsoft.com/office/drawing/2016/ink" xmlns:am3d="http://schemas.microsoft.com/office/drawing/2017/model3d" xmlns:o="urn:schemas-microsoft-com:office:office" xmlns:r="http://schemas.openxmlformats.org/officeDocument/2006/relationships" xmlns:m="http://schemas.openxmlformats.org/officeDocument/2006/math" xmlns:v="urn:schemas-microsoft-com:vml" xmlns:wp14="http://schemas.microsoft.com/office/word/2010/wordprocessingDrawing" xmlns:wp="http://schemas.openxmlformats.org/drawingml/2006/wordprocessingDrawing" xmlns:w10="urn:schemas-microsoft-com:office:word" xmlns:w="http://schemas.openxmlformats.org/wordprocessingml/2006/main" xmlns:w14="http://schemas.microsoft.com/office/word/2010/wordml" xmlns:w15="http://schemas.microsoft.com/office/word/2012/wordml" xmlns:w16cex="http://schemas.microsoft.com/office/word/2018/wordml/cex" xmlns:w16cid="http://schemas.microsoft.com/office/word/2016/wordml/cid" xmlns:w16="http://schemas.microsoft.com/office/word/2018/wordml" xmlns:w16se="http://schemas.microsoft.com/office/word/2015/wordml/symex" xmlns:wpg="http://schemas.microsoft.com/office/word/2010/wordprocessingGroup" xmlns:wpi="http://schemas.microsoft.com/office/word/2010/wordprocessingInk" xmlns:wne="http://schemas.microsoft.com/office/word/2006/wordml" xmlns:wps="http://schemas.microsoft.com/office/word/2010/wordprocessingShape" mc:Ignorable="w14 w15 w16se w16cid w16 w16cex wp14">
-  <w16cid:commentId w16cid:paraId="50B7C474" w16cid:durableId="22BEA19F"/>
-</w16cid:commentsIds>
 </file>
 
 <file path=word/endnotes.xml><?xml version="1.0" encoding="utf-8"?>
@@ -30618,21 +30711,7 @@
         <w:rPr>
           <w:lang w:val="en-US"/>
         </w:rPr>
-        <w:t xml:space="preserve">a".  The use of “original” in that document is assumed to be a typo, and the </w:t>
-      </w:r>
-      <w:proofErr w:type="spellStart"/>
-      <w:r>
-        <w:rPr>
-          <w:lang w:val="en-US"/>
-        </w:rPr>
-        <w:t>classified_by</w:t>
-      </w:r>
-      <w:proofErr w:type="spellEnd"/>
-      <w:r>
-        <w:rPr>
-          <w:lang w:val="en-US"/>
-        </w:rPr>
-        <w:t xml:space="preserve"> property should contain the name of the person who created the derivative classification.</w:t>
+        <w:t>a".  The use of “original” in that document is assumed to be a typo, and the classified_by property should contain the name of the person who created the derivative classification.</w:t>
       </w:r>
     </w:p>
   </w:footnote>
@@ -31746,14 +31825,6 @@
 </w:numbering>
 </file>
 
-<file path=word/people.xml><?xml version="1.0" encoding="utf-8"?>
-<w15:people xmlns:wpc="http://schemas.microsoft.com/office/word/2010/wordprocessingCanvas" xmlns:cx="http://schemas.microsoft.com/office/drawing/2014/chartex" xmlns:cx1="http://schemas.microsoft.com/office/drawing/2015/9/8/chartex" xmlns:cx2="http://schemas.microsoft.com/office/drawing/2015/10/21/chartex" xmlns:cx3="http://schemas.microsoft.com/office/drawing/2016/5/9/chartex" xmlns:cx4="http://schemas.microsoft.com/office/drawing/2016/5/10/chartex" xmlns:cx5="http://schemas.microsoft.com/office/drawing/2016/5/11/chartex" xmlns:cx6="http://schemas.microsoft.com/office/drawing/2016/5/12/chartex" xmlns:cx7="http://schemas.microsoft.com/office/drawing/2016/5/13/chartex" xmlns:cx8="http://schemas.microsoft.com/office/drawing/2016/5/14/chartex" xmlns:mc="http://schemas.openxmlformats.org/markup-compatibility/2006" xmlns:aink="http://schemas.microsoft.com/office/drawing/2016/ink" xmlns:am3d="http://schemas.microsoft.com/office/drawing/2017/model3d" xmlns:o="urn:schemas-microsoft-com:office:office" xmlns:r="http://schemas.openxmlformats.org/officeDocument/2006/relationships" xmlns:m="http://schemas.openxmlformats.org/officeDocument/2006/math" xmlns:v="urn:schemas-microsoft-com:vml" xmlns:wp14="http://schemas.microsoft.com/office/word/2010/wordprocessingDrawing" xmlns:wp="http://schemas.openxmlformats.org/drawingml/2006/wordprocessingDrawing" xmlns:w10="urn:schemas-microsoft-com:office:word" xmlns:w="http://schemas.openxmlformats.org/wordprocessingml/2006/main" xmlns:w14="http://schemas.microsoft.com/office/word/2010/wordml" xmlns:w15="http://schemas.microsoft.com/office/word/2012/wordml" xmlns:w16cex="http://schemas.microsoft.com/office/word/2018/wordml/cex" xmlns:w16cid="http://schemas.microsoft.com/office/word/2016/wordml/cid" xmlns:w16="http://schemas.microsoft.com/office/word/2018/wordml" xmlns:w16se="http://schemas.microsoft.com/office/word/2015/wordml/symex" xmlns:wpg="http://schemas.microsoft.com/office/word/2010/wordprocessingGroup" xmlns:wpi="http://schemas.microsoft.com/office/word/2010/wordprocessingInk" xmlns:wne="http://schemas.microsoft.com/office/word/2006/wordml" xmlns:wps="http://schemas.microsoft.com/office/word/2010/wordprocessingShape" mc:Ignorable="w14 w15 w16se w16cid w16 w16cex wp14">
-  <w15:person w15:author="Rich Piazza">
-    <w15:presenceInfo w15:providerId="AD" w15:userId="S::rpiazza@mitre.org::76aaa1f9-12a1-472e-bae3-fd745eca6365"/>
-  </w15:person>
-</w15:people>
-</file>
-
 <file path=word/styles.xml><?xml version="1.0" encoding="utf-8"?>
 <w:styles xmlns:mc="http://schemas.openxmlformats.org/markup-compatibility/2006" xmlns:r="http://schemas.openxmlformats.org/officeDocument/2006/relationships" xmlns:w="http://schemas.openxmlformats.org/wordprocessingml/2006/main" xmlns:w14="http://schemas.microsoft.com/office/word/2010/wordml" xmlns:w15="http://schemas.microsoft.com/office/word/2012/wordml" xmlns:w16cex="http://schemas.microsoft.com/office/word/2018/wordml/cex" xmlns:w16cid="http://schemas.microsoft.com/office/word/2016/wordml/cid" xmlns:w16="http://schemas.microsoft.com/office/word/2018/wordml" xmlns:w16se="http://schemas.microsoft.com/office/word/2015/wordml/symex" mc:Ignorable="w14 w15 w16se w16cid w16 w16cex">
   <w:docDefaults>
@@ -32240,6 +32311,7 @@
   <w:style w:type="character" w:default="1" w:styleId="DefaultParagraphFont">
     <w:name w:val="Default Paragraph Font"/>
     <w:uiPriority w:val="1"/>
+    <w:semiHidden/>
     <w:unhideWhenUsed/>
   </w:style>
   <w:style w:type="table" w:default="1" w:styleId="TableNormal">
@@ -32940,24 +33012,10 @@
 </file>
 
 <file path=customXml/item1.xml><?xml version="1.0" encoding="utf-8"?>
-<p:properties xmlns:p="http://schemas.microsoft.com/office/2006/metadata/properties" xmlns:xsi="http://www.w3.org/2001/XMLSchema-instance" xmlns:pc="http://schemas.microsoft.com/office/infopath/2007/PartnerControls">
-  <documentManagement/>
-</p:properties>
-</file>
-
-<file path=customXml/item2.xml><?xml version="1.0" encoding="utf-8"?>
-<?mso-contentType ?>
-<FormTemplates xmlns="http://schemas.microsoft.com/sharepoint/v3/contenttype/forms">
-  <Display>DocumentLibraryForm</Display>
-  <Edit>DocumentLibraryForm</Edit>
-  <New>DocumentLibraryForm</New>
-</FormTemplates>
-</file>
-
-<file path=customXml/item3.xml><?xml version="1.0" encoding="utf-8"?>
-<ct:contentTypeSchema xmlns:ct="http://schemas.microsoft.com/office/2006/metadata/contentType" xmlns:ma="http://schemas.microsoft.com/office/2006/metadata/properties/metaAttributes" ct:_="" ma:_="" ma:contentTypeName="Document" ma:contentTypeID="0x010100BA963265BB0483459597C0092B25CB59" ma:contentTypeVersion="8" ma:contentTypeDescription="Create a new document." ma:contentTypeScope="" ma:versionID="765c91525be59abe4efaae7c524d1305">
-  <xsd:schema xmlns:xsd="http://www.w3.org/2001/XMLSchema" xmlns:xs="http://www.w3.org/2001/XMLSchema" xmlns:p="http://schemas.microsoft.com/office/2006/metadata/properties" xmlns:ns3="e87e1963-818e-452b-902d-58ee83e56c6f" targetNamespace="http://schemas.microsoft.com/office/2006/metadata/properties" ma:root="true" ma:fieldsID="552dab87066430d0231542de678a6a6e" ns3:_="">
+<ct:contentTypeSchema xmlns:ct="http://schemas.microsoft.com/office/2006/metadata/contentType" xmlns:ma="http://schemas.microsoft.com/office/2006/metadata/properties/metaAttributes" ct:_="" ma:_="" ma:contentTypeName="Document" ma:contentTypeID="0x010100BA963265BB0483459597C0092B25CB59" ma:contentTypeVersion="11" ma:contentTypeDescription="Create a new document." ma:contentTypeScope="" ma:versionID="191aaa4adaf896614a52b2183cdf75c6">
+  <xsd:schema xmlns:xsd="http://www.w3.org/2001/XMLSchema" xmlns:xs="http://www.w3.org/2001/XMLSchema" xmlns:p="http://schemas.microsoft.com/office/2006/metadata/properties" xmlns:ns3="e87e1963-818e-452b-902d-58ee83e56c6f" xmlns:ns4="8b310979-2f70-4745-a782-363eacaafe92" targetNamespace="http://schemas.microsoft.com/office/2006/metadata/properties" ma:root="true" ma:fieldsID="36a1138fb121186c9ffc750f0b436706" ns3:_="" ns4:_="">
     <xsd:import namespace="e87e1963-818e-452b-902d-58ee83e56c6f"/>
+    <xsd:import namespace="8b310979-2f70-4745-a782-363eacaafe92"/>
     <xsd:element name="properties">
       <xsd:complexType>
         <xsd:sequence>
@@ -32972,6 +33030,9 @@
                 <xsd:element ref="ns3:MediaServiceEventHashCode" minOccurs="0"/>
                 <xsd:element ref="ns3:MediaServiceDateTaken" minOccurs="0"/>
                 <xsd:element ref="ns3:MediaServiceLocation" minOccurs="0"/>
+                <xsd:element ref="ns4:SharedWithUsers" minOccurs="0"/>
+                <xsd:element ref="ns4:SharedWithDetails" minOccurs="0"/>
+                <xsd:element ref="ns4:SharingHintHash" minOccurs="0"/>
               </xsd:all>
             </xsd:complexType>
           </xsd:element>
@@ -33020,6 +33081,41 @@
       </xsd:simpleType>
     </xsd:element>
     <xsd:element name="MediaServiceLocation" ma:index="15" nillable="true" ma:displayName="Location" ma:internalName="MediaServiceLocation" ma:readOnly="true">
+      <xsd:simpleType>
+        <xsd:restriction base="dms:Text"/>
+      </xsd:simpleType>
+    </xsd:element>
+  </xsd:schema>
+  <xsd:schema xmlns:xsd="http://www.w3.org/2001/XMLSchema" xmlns:xs="http://www.w3.org/2001/XMLSchema" xmlns:dms="http://schemas.microsoft.com/office/2006/documentManagement/types" xmlns:pc="http://schemas.microsoft.com/office/infopath/2007/PartnerControls" targetNamespace="8b310979-2f70-4745-a782-363eacaafe92" elementFormDefault="qualified">
+    <xsd:import namespace="http://schemas.microsoft.com/office/2006/documentManagement/types"/>
+    <xsd:import namespace="http://schemas.microsoft.com/office/infopath/2007/PartnerControls"/>
+    <xsd:element name="SharedWithUsers" ma:index="16" nillable="true" ma:displayName="Shared With" ma:internalName="SharedWithUsers" ma:readOnly="true">
+      <xsd:complexType>
+        <xsd:complexContent>
+          <xsd:extension base="dms:UserMulti">
+            <xsd:sequence>
+              <xsd:element name="UserInfo" minOccurs="0" maxOccurs="unbounded">
+                <xsd:complexType>
+                  <xsd:sequence>
+                    <xsd:element name="DisplayName" type="xsd:string" minOccurs="0"/>
+                    <xsd:element name="AccountId" type="dms:UserId" minOccurs="0" nillable="true"/>
+                    <xsd:element name="AccountType" type="xsd:string" minOccurs="0"/>
+                  </xsd:sequence>
+                </xsd:complexType>
+              </xsd:element>
+            </xsd:sequence>
+          </xsd:extension>
+        </xsd:complexContent>
+      </xsd:complexType>
+    </xsd:element>
+    <xsd:element name="SharedWithDetails" ma:index="17" nillable="true" ma:displayName="Shared With Details" ma:internalName="SharedWithDetails" ma:readOnly="true">
+      <xsd:simpleType>
+        <xsd:restriction base="dms:Note">
+          <xsd:maxLength value="255"/>
+        </xsd:restriction>
+      </xsd:simpleType>
+    </xsd:element>
+    <xsd:element name="SharingHintHash" ma:index="18" nillable="true" ma:displayName="Sharing Hint Hash" ma:hidden="true" ma:internalName="SharingHintHash" ma:readOnly="true">
       <xsd:simpleType>
         <xsd:restriction base="dms:Text"/>
       </xsd:simpleType>
@@ -33124,11 +33220,36 @@
 </ct:contentTypeSchema>
 </file>
 
+<file path=customXml/item2.xml><?xml version="1.0" encoding="utf-8"?>
+<?mso-contentType ?>
+<FormTemplates xmlns="http://schemas.microsoft.com/sharepoint/v3/contenttype/forms">
+  <Display>DocumentLibraryForm</Display>
+  <Edit>DocumentLibraryForm</Edit>
+  <New>DocumentLibraryForm</New>
+</FormTemplates>
+</file>
+
+<file path=customXml/item3.xml><?xml version="1.0" encoding="utf-8"?>
+<p:properties xmlns:p="http://schemas.microsoft.com/office/2006/metadata/properties" xmlns:xsi="http://www.w3.org/2001/XMLSchema-instance" xmlns:pc="http://schemas.microsoft.com/office/infopath/2007/PartnerControls">
+  <documentManagement/>
+</p:properties>
+</file>
+
 <file path=customXml/itemProps1.xml><?xml version="1.0" encoding="utf-8"?>
-<ds:datastoreItem xmlns:ds="http://schemas.openxmlformats.org/officeDocument/2006/customXml" ds:itemID="{17EB8AC5-C07E-42BE-9318-B444E46FAF6D}">
+<ds:datastoreItem xmlns:ds="http://schemas.openxmlformats.org/officeDocument/2006/customXml" ds:itemID="{E6574C37-16BF-4085-8D90-0A8782877C85}">
   <ds:schemaRefs>
+    <ds:schemaRef ds:uri="http://schemas.microsoft.com/office/2006/metadata/contentType"/>
+    <ds:schemaRef ds:uri="http://schemas.microsoft.com/office/2006/metadata/properties/metaAttributes"/>
+    <ds:schemaRef ds:uri="http://www.w3.org/2001/XMLSchema"/>
     <ds:schemaRef ds:uri="http://schemas.microsoft.com/office/2006/metadata/properties"/>
+    <ds:schemaRef ds:uri="e87e1963-818e-452b-902d-58ee83e56c6f"/>
+    <ds:schemaRef ds:uri="8b310979-2f70-4745-a782-363eacaafe92"/>
+    <ds:schemaRef ds:uri="http://schemas.microsoft.com/office/2006/documentManagement/types"/>
     <ds:schemaRef ds:uri="http://schemas.microsoft.com/office/infopath/2007/PartnerControls"/>
+    <ds:schemaRef ds:uri="http://schemas.openxmlformats.org/package/2006/metadata/core-properties"/>
+    <ds:schemaRef ds:uri="http://purl.org/dc/elements/1.1/"/>
+    <ds:schemaRef ds:uri="http://purl.org/dc/terms/"/>
+    <ds:schemaRef ds:uri="http://schemas.microsoft.com/internal/obd"/>
   </ds:schemaRefs>
 </ds:datastoreItem>
 </file>
@@ -33142,19 +33263,10 @@
 </file>
 
 <file path=customXml/itemProps3.xml><?xml version="1.0" encoding="utf-8"?>
-<ds:datastoreItem xmlns:ds="http://schemas.openxmlformats.org/officeDocument/2006/customXml" ds:itemID="{5B95832D-CFC4-4126-8272-DC2E9CA02EEE}">
+<ds:datastoreItem xmlns:ds="http://schemas.openxmlformats.org/officeDocument/2006/customXml" ds:itemID="{17EB8AC5-C07E-42BE-9318-B444E46FAF6D}">
   <ds:schemaRefs>
-    <ds:schemaRef ds:uri="http://schemas.microsoft.com/office/2006/metadata/contentType"/>
-    <ds:schemaRef ds:uri="http://schemas.microsoft.com/office/2006/metadata/properties/metaAttributes"/>
-    <ds:schemaRef ds:uri="http://www.w3.org/2001/XMLSchema"/>
     <ds:schemaRef ds:uri="http://schemas.microsoft.com/office/2006/metadata/properties"/>
-    <ds:schemaRef ds:uri="e87e1963-818e-452b-902d-58ee83e56c6f"/>
-    <ds:schemaRef ds:uri="http://schemas.microsoft.com/office/2006/documentManagement/types"/>
     <ds:schemaRef ds:uri="http://schemas.microsoft.com/office/infopath/2007/PartnerControls"/>
-    <ds:schemaRef ds:uri="http://schemas.openxmlformats.org/package/2006/metadata/core-properties"/>
-    <ds:schemaRef ds:uri="http://purl.org/dc/elements/1.1/"/>
-    <ds:schemaRef ds:uri="http://purl.org/dc/terms/"/>
-    <ds:schemaRef ds:uri="http://schemas.microsoft.com/internal/obd"/>
   </ds:schemaRefs>
 </ds:datastoreItem>
 </file>
</xml_diff>